<commit_message>
Deployment configuration for AWS
</commit_message>
<xml_diff>
--- a/Guide.docx
+++ b/Guide.docx
@@ -5282,6 +5282,1004 @@
         <w:t xml:space="preserve"> (git push): Share those committed changes with others.</w:t>
       </w:r>
     </w:p>
+    <w:p>
+      <w:pPr>
+        <w:pStyle w:val="Heading2"/>
+        <w:rPr>
+          <w:rFonts w:eastAsiaTheme="minorHAnsi"/>
+        </w:rPr>
+      </w:pPr>
+      <w:r>
+        <w:t xml:space="preserve">STEP 8: </w:t>
+      </w:r>
+      <w:r>
+        <w:rPr>
+          <w:rFonts w:eastAsiaTheme="minorHAnsi"/>
+        </w:rPr>
+        <w:t>Create Prediction Pipeline Using Flask Web APP</w:t>
+      </w:r>
+    </w:p>
+    <w:p>
+      <w:r>
+        <w:t>Interacting with APIs (Application Programming Interfaces) can be done in several ways, depending on the complexity of what you need to achieve. Here are the simplest methods:</w:t>
+      </w:r>
+    </w:p>
+    <w:p>
+      <w:pPr>
+        <w:numPr>
+          <w:ilvl w:val="0"/>
+          <w:numId w:val="22"/>
+        </w:numPr>
+      </w:pPr>
+      <w:r>
+        <w:rPr>
+          <w:b/>
+          <w:bCs/>
+        </w:rPr>
+        <w:t>HTTP Requests (Using URLs):</w:t>
+      </w:r>
+    </w:p>
+    <w:p>
+      <w:pPr>
+        <w:numPr>
+          <w:ilvl w:val="1"/>
+          <w:numId w:val="22"/>
+        </w:numPr>
+      </w:pPr>
+      <w:r>
+        <w:rPr>
+          <w:b/>
+          <w:bCs/>
+        </w:rPr>
+        <w:t>GET:</w:t>
+      </w:r>
+      <w:r>
+        <w:t xml:space="preserve"> This is like typing a web address into your browser. You’re asking the API to give you some data (like a search query on Google).</w:t>
+      </w:r>
+    </w:p>
+    <w:p>
+      <w:pPr>
+        <w:numPr>
+          <w:ilvl w:val="1"/>
+          <w:numId w:val="22"/>
+        </w:numPr>
+      </w:pPr>
+      <w:r>
+        <w:rPr>
+          <w:b/>
+          <w:bCs/>
+        </w:rPr>
+        <w:lastRenderedPageBreak/>
+        <w:t>POST:</w:t>
+      </w:r>
+      <w:r>
+        <w:t xml:space="preserve"> This is like filling out a form on a website. You send data to the API, and it processes it (like submitting a message on a contact form).</w:t>
+      </w:r>
+    </w:p>
+    <w:p>
+      <w:pPr>
+        <w:numPr>
+          <w:ilvl w:val="0"/>
+          <w:numId w:val="22"/>
+        </w:numPr>
+      </w:pPr>
+      <w:r>
+        <w:rPr>
+          <w:b/>
+          <w:bCs/>
+        </w:rPr>
+        <w:t>Using cURL (Command Line):</w:t>
+      </w:r>
+    </w:p>
+    <w:p>
+      <w:pPr>
+        <w:numPr>
+          <w:ilvl w:val="1"/>
+          <w:numId w:val="22"/>
+        </w:numPr>
+      </w:pPr>
+      <w:r>
+        <w:t>cURL is a tool you can use in the command line to interact with APIs. For example, typing curl https://api.example.com/data will fetch data from that API.</w:t>
+      </w:r>
+    </w:p>
+    <w:p>
+      <w:pPr>
+        <w:numPr>
+          <w:ilvl w:val="0"/>
+          <w:numId w:val="22"/>
+        </w:numPr>
+      </w:pPr>
+      <w:r>
+        <w:rPr>
+          <w:b/>
+          <w:bCs/>
+        </w:rPr>
+        <w:t>API Clients (Like Postman):</w:t>
+      </w:r>
+    </w:p>
+    <w:p>
+      <w:pPr>
+        <w:numPr>
+          <w:ilvl w:val="1"/>
+          <w:numId w:val="22"/>
+        </w:numPr>
+      </w:pPr>
+      <w:r>
+        <w:t>Postman is a tool that makes it easy to send requests to APIs without writing code. You can select GET, POST, or other methods, fill in the details, and see the response immediately.</w:t>
+      </w:r>
+    </w:p>
+    <w:p>
+      <w:pPr>
+        <w:numPr>
+          <w:ilvl w:val="0"/>
+          <w:numId w:val="22"/>
+        </w:numPr>
+      </w:pPr>
+      <w:r>
+        <w:rPr>
+          <w:b/>
+          <w:bCs/>
+        </w:rPr>
+        <w:t>Programming Languages (Like Python):</w:t>
+      </w:r>
+    </w:p>
+    <w:p>
+      <w:pPr>
+        <w:numPr>
+          <w:ilvl w:val="1"/>
+          <w:numId w:val="22"/>
+        </w:numPr>
+      </w:pPr>
+      <w:r>
+        <w:t>You can write code to interact with APIs. For example, using Python’s requests library</w:t>
+      </w:r>
+    </w:p>
+    <w:p>
+      <w:pPr>
+        <w:pStyle w:val="ListParagraph"/>
+        <w:numPr>
+          <w:ilvl w:val="0"/>
+          <w:numId w:val="24"/>
+        </w:numPr>
+      </w:pPr>
+      <w:r>
+        <w:t>import requests</w:t>
+      </w:r>
+    </w:p>
+    <w:p>
+      <w:pPr>
+        <w:pStyle w:val="ListParagraph"/>
+        <w:numPr>
+          <w:ilvl w:val="0"/>
+          <w:numId w:val="24"/>
+        </w:numPr>
+      </w:pPr>
+      <w:r>
+        <w:t>response = requests.get('https://api.example.com/data')</w:t>
+      </w:r>
+    </w:p>
+    <w:p>
+      <w:pPr>
+        <w:pStyle w:val="ListParagraph"/>
+        <w:numPr>
+          <w:ilvl w:val="0"/>
+          <w:numId w:val="24"/>
+        </w:numPr>
+      </w:pPr>
+      <w:r>
+        <w:t>print(response.json())</w:t>
+      </w:r>
+    </w:p>
+    <w:p/>
+    <w:p>
+      <w:r>
+        <w:t>In the given CustomData class, the assignment self.writing_score = writing_score within the __init__ method serves to initialize an instance variable (self.writing_score) with the value passed to the constructor (writing_score). This assignment is crucial for the following reasons:</w:t>
+      </w:r>
+    </w:p>
+    <w:p>
+      <w:pPr>
+        <w:rPr>
+          <w:b/>
+          <w:bCs/>
+        </w:rPr>
+      </w:pPr>
+      <w:r>
+        <w:rPr>
+          <w:b/>
+          <w:bCs/>
+        </w:rPr>
+        <w:t>Why We Assign self.writing_score = writing_score:</w:t>
+      </w:r>
+    </w:p>
+    <w:p>
+      <w:pPr>
+        <w:numPr>
+          <w:ilvl w:val="0"/>
+          <w:numId w:val="25"/>
+        </w:numPr>
+      </w:pPr>
+      <w:r>
+        <w:rPr>
+          <w:b/>
+          <w:bCs/>
+        </w:rPr>
+        <w:t>Storing the Value:</w:t>
+      </w:r>
+      <w:r>
+        <w:t xml:space="preserve"> By assigning self.writing_score = writing_score, you store the value passed to the constructor in the instance of the class. This allows you to access and use this value later in other methods of the class or by external code interacting with the instance.</w:t>
+      </w:r>
+    </w:p>
+    <w:p>
+      <w:pPr>
+        <w:numPr>
+          <w:ilvl w:val="0"/>
+          <w:numId w:val="25"/>
+        </w:numPr>
+      </w:pPr>
+      <w:r>
+        <w:rPr>
+          <w:b/>
+          <w:bCs/>
+        </w:rPr>
+        <w:t>Instance State:</w:t>
+      </w:r>
+      <w:r>
+        <w:t xml:space="preserve"> It helps maintain the state of the object. Each instance of CustomData will have its own writing_score, which can be different from other instances. This is essential for object-oriented programming, where objects represent entities with specific attributes.</w:t>
+      </w:r>
+    </w:p>
+    <w:p>
+      <w:pPr>
+        <w:numPr>
+          <w:ilvl w:val="0"/>
+          <w:numId w:val="25"/>
+        </w:numPr>
+      </w:pPr>
+      <w:r>
+        <w:rPr>
+          <w:b/>
+          <w:bCs/>
+        </w:rPr>
+        <w:t>Consistency:</w:t>
+      </w:r>
+      <w:r>
+        <w:t xml:space="preserve"> It ensures that the value passed to the constructor is consistently associated with the writing_score attribute of the instance. This makes the code easier to understand and debug.</w:t>
+      </w:r>
+    </w:p>
+    <w:p>
+      <w:pPr>
+        <w:rPr>
+          <w:b/>
+          <w:bCs/>
+        </w:rPr>
+      </w:pPr>
+      <w:r>
+        <w:rPr>
+          <w:b/>
+          <w:bCs/>
+        </w:rPr>
+        <w:t>What Happens If You Don't Assign self.writing_score = writing_score:</w:t>
+      </w:r>
+    </w:p>
+    <w:p>
+      <w:pPr>
+        <w:numPr>
+          <w:ilvl w:val="0"/>
+          <w:numId w:val="26"/>
+        </w:numPr>
+      </w:pPr>
+      <w:r>
+        <w:rPr>
+          <w:b/>
+          <w:bCs/>
+        </w:rPr>
+        <w:t>Attribute Not Created:</w:t>
+      </w:r>
+      <w:r>
+        <w:t xml:space="preserve"> If you don't assign self.writing_score = writing_score, the instance of the class will not have a writing_score attribute. Attempting to access self.writing_score in other methods or outside the class will raise an AttributeError because the attribute does not exist.</w:t>
+      </w:r>
+    </w:p>
+    <w:p>
+      <w:pPr>
+        <w:numPr>
+          <w:ilvl w:val="0"/>
+          <w:numId w:val="26"/>
+        </w:numPr>
+      </w:pPr>
+      <w:r>
+        <w:rPr>
+          <w:b/>
+          <w:bCs/>
+        </w:rPr>
+        <w:t>Incomplete Initialization:</w:t>
+      </w:r>
+      <w:r>
+        <w:t xml:space="preserve"> The instance will not be fully initialized with all the required attributes. This might lead to issues or bugs when you try to use the object, as some expected data will be missing.</w:t>
+      </w:r>
+    </w:p>
+    <w:p>
+      <w:pPr>
+        <w:rPr>
+          <w:b/>
+          <w:bCs/>
+        </w:rPr>
+      </w:pPr>
+      <w:r>
+        <w:rPr>
+          <w:b/>
+          <w:bCs/>
+        </w:rPr>
+        <w:lastRenderedPageBreak/>
+        <w:t>Example of What Could Go Wrong:</w:t>
+      </w:r>
+    </w:p>
+    <w:p>
+      <w:r>
+        <w:t>If you remove the line self.writing_score = writing_score and then try to access self.writing_score later in your code:</w:t>
+      </w:r>
+    </w:p>
+    <w:p>
+      <w:pPr>
+        <w:pStyle w:val="ListParagraph"/>
+        <w:numPr>
+          <w:ilvl w:val="0"/>
+          <w:numId w:val="27"/>
+        </w:numPr>
+      </w:pPr>
+      <w:r>
+        <w:t>data = CustomData("female", "group A", "bachelor's degree", "standard", "none", 80, 75)</w:t>
+      </w:r>
+    </w:p>
+    <w:p>
+      <w:pPr>
+        <w:pStyle w:val="ListParagraph"/>
+        <w:numPr>
+          <w:ilvl w:val="0"/>
+          <w:numId w:val="27"/>
+        </w:numPr>
+      </w:pPr>
+      <w:r>
+        <w:t>print(data.writing_score)  # This will raise an AttributeError</w:t>
+      </w:r>
+    </w:p>
+    <w:p>
+      <w:r>
+        <w:t>You'll get an AttributeError like this:</w:t>
+      </w:r>
+    </w:p>
+    <w:p>
+      <w:pPr>
+        <w:pStyle w:val="ListParagraph"/>
+        <w:numPr>
+          <w:ilvl w:val="0"/>
+          <w:numId w:val="28"/>
+        </w:numPr>
+      </w:pPr>
+      <w:r>
+        <w:t>AttributeError: 'CustomData' object has no attribute 'writing_score'</w:t>
+      </w:r>
+    </w:p>
+    <w:p>
+      <w:r>
+        <w:t>This happens because writing_score was never assigned to self.writing_score, so the object doesn't have that attribute.</w:t>
+      </w:r>
+    </w:p>
+    <w:p>
+      <w:r>
+        <w:t>In summary, assigning self.writing_score = writing_score ensures that the instance has the writing_score attribute, initialized with the value provided when the object is created, which is crucial for the object to function correctly.</w:t>
+      </w:r>
+    </w:p>
+    <w:p/>
+    <w:p>
+      <w:r>
+        <w:t>The line if __name__ == "__main__": is a common Python construct used to ensure that certain code is only executed when a Python file is run directly, and not when it is imported as a module in another file. Let's break down what it does, why it's important, and what happens if you don't include it.</w:t>
+      </w:r>
+    </w:p>
+    <w:p>
+      <w:pPr>
+        <w:rPr>
+          <w:b/>
+          <w:bCs/>
+        </w:rPr>
+      </w:pPr>
+      <w:r>
+        <w:rPr>
+          <w:b/>
+          <w:bCs/>
+        </w:rPr>
+        <w:t>What Does if __name__ == "__main__": Do?</w:t>
+      </w:r>
+    </w:p>
+    <w:p>
+      <w:pPr>
+        <w:numPr>
+          <w:ilvl w:val="0"/>
+          <w:numId w:val="29"/>
+        </w:numPr>
+      </w:pPr>
+      <w:r>
+        <w:rPr>
+          <w:b/>
+          <w:bCs/>
+        </w:rPr>
+        <w:t>__name__ Variable:</w:t>
+      </w:r>
+      <w:r>
+        <w:t xml:space="preserve"> In Python, every script has a special built-in variable called __name__. When a script is run directly, __name__ is set to "__main__". If the script is imported as a module in another script, __name__ is set to the name of the script/module.</w:t>
+      </w:r>
+    </w:p>
+    <w:p>
+      <w:pPr>
+        <w:numPr>
+          <w:ilvl w:val="0"/>
+          <w:numId w:val="29"/>
+        </w:numPr>
+      </w:pPr>
+      <w:r>
+        <w:rPr>
+          <w:b/>
+          <w:bCs/>
+        </w:rPr>
+        <w:t>if __name__ == "__main__": Block:</w:t>
+      </w:r>
+      <w:r>
+        <w:t xml:space="preserve"> This block checks if the script is being run directly (i.e., not imported as a module). If true, it executes the code inside the block. In your case, the code inside the block starts the Flask app using app.run().</w:t>
+      </w:r>
+    </w:p>
+    <w:p>
+      <w:pPr>
+        <w:rPr>
+          <w:b/>
+          <w:bCs/>
+        </w:rPr>
+      </w:pPr>
+      <w:r>
+        <w:rPr>
+          <w:b/>
+          <w:bCs/>
+        </w:rPr>
+        <w:t>Why Should You Mention It?</w:t>
+      </w:r>
+    </w:p>
+    <w:p>
+      <w:pPr>
+        <w:numPr>
+          <w:ilvl w:val="0"/>
+          <w:numId w:val="30"/>
+        </w:numPr>
+      </w:pPr>
+      <w:r>
+        <w:rPr>
+          <w:b/>
+          <w:bCs/>
+        </w:rPr>
+        <w:t>Control Execution:</w:t>
+      </w:r>
+      <w:r>
+        <w:t xml:space="preserve"> It allows you to control what code is executed when the script is run directly versus when it is imported. For example, in a script that defines a Flask app, you want the app to start only when the script is run directly, not when it is imported elsewhere.</w:t>
+      </w:r>
+    </w:p>
+    <w:p>
+      <w:pPr>
+        <w:numPr>
+          <w:ilvl w:val="0"/>
+          <w:numId w:val="30"/>
+        </w:numPr>
+      </w:pPr>
+      <w:r>
+        <w:rPr>
+          <w:b/>
+          <w:bCs/>
+        </w:rPr>
+        <w:t>Prevent Unintended Behavior:</w:t>
+      </w:r>
+      <w:r>
+        <w:t xml:space="preserve"> Without this check, the Flask app would start automatically even when the script is imported as a module in another script. This could lead to unexpected behavior, especially in larger projects where different scripts interact.</w:t>
+      </w:r>
+    </w:p>
+    <w:p>
+      <w:pPr>
+        <w:numPr>
+          <w:ilvl w:val="0"/>
+          <w:numId w:val="30"/>
+        </w:numPr>
+      </w:pPr>
+      <w:r>
+        <w:rPr>
+          <w:b/>
+          <w:bCs/>
+        </w:rPr>
+        <w:t>Separation of Concerns:</w:t>
+      </w:r>
+      <w:r>
+        <w:t xml:space="preserve"> It helps separate the script's functionality (e.g., defining the app) from its execution (e.g., running the app). This makes the code more modular and easier to maintain.</w:t>
+      </w:r>
+    </w:p>
+    <w:p>
+      <w:pPr>
+        <w:rPr>
+          <w:b/>
+          <w:bCs/>
+        </w:rPr>
+      </w:pPr>
+      <w:r>
+        <w:rPr>
+          <w:b/>
+          <w:bCs/>
+        </w:rPr>
+        <w:t>What Happens If You Don't Include It?</w:t>
+      </w:r>
+    </w:p>
+    <w:p>
+      <w:pPr>
+        <w:numPr>
+          <w:ilvl w:val="0"/>
+          <w:numId w:val="31"/>
+        </w:numPr>
+      </w:pPr>
+      <w:r>
+        <w:rPr>
+          <w:b/>
+          <w:bCs/>
+        </w:rPr>
+        <w:lastRenderedPageBreak/>
+        <w:t>Unintended Execution:</w:t>
+      </w:r>
+      <w:r>
+        <w:t xml:space="preserve"> If you omit if __name__ == "__main__":, the Flask app will start running even if the script is imported as a module in another script. This could cause conflicts, especially if the importing script is not expecting the server to start.</w:t>
+      </w:r>
+    </w:p>
+    <w:p>
+      <w:pPr>
+        <w:numPr>
+          <w:ilvl w:val="0"/>
+          <w:numId w:val="31"/>
+        </w:numPr>
+      </w:pPr>
+      <w:r>
+        <w:rPr>
+          <w:b/>
+          <w:bCs/>
+        </w:rPr>
+        <w:t>Less Modular Code:</w:t>
+      </w:r>
+      <w:r>
+        <w:t xml:space="preserve"> Without this construct, your script would be less modular. It would mix up the definition of your app with its execution, making it harder to use parts of your script (like specific functions or classes) in other scripts without triggering the execution of the entire script.</w:t>
+      </w:r>
+    </w:p>
+    <w:p>
+      <w:pPr>
+        <w:rPr>
+          <w:b/>
+          <w:bCs/>
+        </w:rPr>
+      </w:pPr>
+      <w:r>
+        <w:rPr>
+          <w:b/>
+          <w:bCs/>
+        </w:rPr>
+        <w:t>Example:</w:t>
+      </w:r>
+    </w:p>
+    <w:p>
+      <w:r>
+        <w:t>If you don't use if __name__ == "__main__": and your script is named app.py, and you import app.py in another script:</w:t>
+      </w:r>
+    </w:p>
+    <w:p>
+      <w:pPr>
+        <w:pStyle w:val="ListParagraph"/>
+        <w:numPr>
+          <w:ilvl w:val="0"/>
+          <w:numId w:val="28"/>
+        </w:numPr>
+      </w:pPr>
+      <w:r>
+        <w:t>import app</w:t>
+      </w:r>
+    </w:p>
+    <w:p>
+      <w:r>
+        <w:t>Without the if __name__ == "__main__": block, the Flask app would start running as soon as you import app.py, which is usually not what you want.</w:t>
+      </w:r>
+    </w:p>
+    <w:p>
+      <w:pPr>
+        <w:rPr>
+          <w:b/>
+          <w:bCs/>
+        </w:rPr>
+      </w:pPr>
+      <w:r>
+        <w:rPr>
+          <w:b/>
+          <w:bCs/>
+        </w:rPr>
+        <w:t>Summary:</w:t>
+      </w:r>
+    </w:p>
+    <w:p>
+      <w:pPr>
+        <w:numPr>
+          <w:ilvl w:val="0"/>
+          <w:numId w:val="32"/>
+        </w:numPr>
+      </w:pPr>
+      <w:r>
+        <w:rPr>
+          <w:b/>
+          <w:bCs/>
+        </w:rPr>
+        <w:t>if __name__ == "__main__":</w:t>
+      </w:r>
+      <w:r>
+        <w:t xml:space="preserve"> ensures that specific code runs only when the script is executed directly.</w:t>
+      </w:r>
+    </w:p>
+    <w:p>
+      <w:pPr>
+        <w:numPr>
+          <w:ilvl w:val="0"/>
+          <w:numId w:val="32"/>
+        </w:numPr>
+      </w:pPr>
+      <w:r>
+        <w:t>Without it, the code would execute even when the script is imported, potentially leading to unintended side effects.</w:t>
+      </w:r>
+    </w:p>
+    <w:p/>
+    <w:p>
+      <w:r>
+        <w:t>W</w:t>
+      </w:r>
+      <w:r>
+        <w:t>hen you run a Flask application using app.run(), it starts a web server on your local machine. The address http://127.0.0.1:5000/ is the default URL where this server is accessible. Here's a breakdown of what each part of that URL means:</w:t>
+      </w:r>
+    </w:p>
+    <w:p>
+      <w:pPr>
+        <w:rPr>
+          <w:b/>
+          <w:bCs/>
+        </w:rPr>
+      </w:pPr>
+      <w:r>
+        <w:rPr>
+          <w:b/>
+          <w:bCs/>
+        </w:rPr>
+        <w:t>Breakdown of http://127.0.0.1:5000/:</w:t>
+      </w:r>
+    </w:p>
+    <w:p>
+      <w:pPr>
+        <w:numPr>
+          <w:ilvl w:val="0"/>
+          <w:numId w:val="33"/>
+        </w:numPr>
+      </w:pPr>
+      <w:r>
+        <w:rPr>
+          <w:b/>
+          <w:bCs/>
+        </w:rPr>
+        <w:t>http://</w:t>
+      </w:r>
+      <w:r>
+        <w:t>:</w:t>
+      </w:r>
+    </w:p>
+    <w:p>
+      <w:pPr>
+        <w:numPr>
+          <w:ilvl w:val="1"/>
+          <w:numId w:val="33"/>
+        </w:numPr>
+      </w:pPr>
+      <w:r>
+        <w:t>This specifies the protocol used to communicate with the server, which in this case is HTTP (HyperText Transfer Protocol).</w:t>
+      </w:r>
+    </w:p>
+    <w:p>
+      <w:pPr>
+        <w:numPr>
+          <w:ilvl w:val="0"/>
+          <w:numId w:val="33"/>
+        </w:numPr>
+      </w:pPr>
+      <w:r>
+        <w:rPr>
+          <w:b/>
+          <w:bCs/>
+        </w:rPr>
+        <w:t>127.0.0.1</w:t>
+      </w:r>
+      <w:r>
+        <w:t>:</w:t>
+      </w:r>
+    </w:p>
+    <w:p>
+      <w:pPr>
+        <w:numPr>
+          <w:ilvl w:val="1"/>
+          <w:numId w:val="33"/>
+        </w:numPr>
+      </w:pPr>
+      <w:r>
+        <w:t>This is the IP address that refers to your local machine (also known as "localhost"). It is a loopback address, meaning any network request sent to this address will only reach your own computer.</w:t>
+      </w:r>
+    </w:p>
+    <w:p>
+      <w:pPr>
+        <w:numPr>
+          <w:ilvl w:val="1"/>
+          <w:numId w:val="33"/>
+        </w:numPr>
+      </w:pPr>
+      <w:r>
+        <w:t>127.0.0.1 is a standard IP address that always points to the local machine, so the server is only accessible from your computer.</w:t>
+      </w:r>
+    </w:p>
+    <w:p>
+      <w:pPr>
+        <w:numPr>
+          <w:ilvl w:val="0"/>
+          <w:numId w:val="33"/>
+        </w:numPr>
+      </w:pPr>
+      <w:r>
+        <w:rPr>
+          <w:b/>
+          <w:bCs/>
+        </w:rPr>
+        <w:t>5000</w:t>
+      </w:r>
+      <w:r>
+        <w:t>:</w:t>
+      </w:r>
+    </w:p>
+    <w:p>
+      <w:pPr>
+        <w:numPr>
+          <w:ilvl w:val="1"/>
+          <w:numId w:val="33"/>
+        </w:numPr>
+      </w:pPr>
+      <w:r>
+        <w:t>This is the port number that the Flask server is listening on. A port is like a channel that the server uses to communicate.</w:t>
+      </w:r>
+    </w:p>
+    <w:p>
+      <w:pPr>
+        <w:numPr>
+          <w:ilvl w:val="1"/>
+          <w:numId w:val="33"/>
+        </w:numPr>
+      </w:pPr>
+      <w:r>
+        <w:lastRenderedPageBreak/>
+        <w:t>Port 5000 is the default port used by Flask if you don't specify another one. It's simply the communication endpoint on your machine where the Flask server listens for incoming requests.</w:t>
+      </w:r>
+    </w:p>
+    <w:p>
+      <w:pPr>
+        <w:numPr>
+          <w:ilvl w:val="0"/>
+          <w:numId w:val="33"/>
+        </w:numPr>
+      </w:pPr>
+      <w:r>
+        <w:rPr>
+          <w:b/>
+          <w:bCs/>
+        </w:rPr>
+        <w:t>/</w:t>
+      </w:r>
+      <w:r>
+        <w:t>:</w:t>
+      </w:r>
+    </w:p>
+    <w:p>
+      <w:pPr>
+        <w:numPr>
+          <w:ilvl w:val="1"/>
+          <w:numId w:val="33"/>
+        </w:numPr>
+      </w:pPr>
+      <w:r>
+        <w:t>This represents the root path of your web application. When you navigate to http://127.0.0.1:5000/, you're accessing the root endpoint of your Flask app.</w:t>
+      </w:r>
+    </w:p>
+    <w:p>
+      <w:pPr>
+        <w:rPr>
+          <w:b/>
+          <w:bCs/>
+        </w:rPr>
+      </w:pPr>
+      <w:r>
+        <w:rPr>
+          <w:b/>
+          <w:bCs/>
+        </w:rPr>
+        <w:t>Why Does It Show Up There?</w:t>
+      </w:r>
+    </w:p>
+    <w:p>
+      <w:pPr>
+        <w:numPr>
+          <w:ilvl w:val="0"/>
+          <w:numId w:val="34"/>
+        </w:numPr>
+      </w:pPr>
+      <w:r>
+        <w:rPr>
+          <w:b/>
+          <w:bCs/>
+        </w:rPr>
+        <w:t>Default Settings:</w:t>
+      </w:r>
+      <w:r>
+        <w:t xml:space="preserve"> When you run app.run(host="0.0.0.0", debug=True), Flask defaults to hosting the application on 127.0.0.1 (localhost) and port 5000. This is a safe setup for development, meaning only your local machine can access the web application.</w:t>
+      </w:r>
+    </w:p>
+    <w:p>
+      <w:pPr>
+        <w:numPr>
+          <w:ilvl w:val="0"/>
+          <w:numId w:val="34"/>
+        </w:numPr>
+      </w:pPr>
+      <w:r>
+        <w:rPr>
+          <w:b/>
+          <w:bCs/>
+        </w:rPr>
+        <w:t>Local Development:</w:t>
+      </w:r>
+      <w:r>
+        <w:t xml:space="preserve"> 127.0.0.1:5000 is used during development so that you can work on your application on your local machine without exposing it to the internet. It's secure, convenient, and isolates your development environment from external access.</w:t>
+      </w:r>
+    </w:p>
+    <w:p>
+      <w:pPr>
+        <w:rPr>
+          <w:b/>
+          <w:bCs/>
+        </w:rPr>
+      </w:pPr>
+      <w:r>
+        <w:rPr>
+          <w:b/>
+          <w:bCs/>
+        </w:rPr>
+        <w:t>What Happens If You Change It?</w:t>
+      </w:r>
+    </w:p>
+    <w:p>
+      <w:pPr>
+        <w:numPr>
+          <w:ilvl w:val="0"/>
+          <w:numId w:val="35"/>
+        </w:numPr>
+      </w:pPr>
+      <w:r>
+        <w:rPr>
+          <w:b/>
+          <w:bCs/>
+        </w:rPr>
+        <w:t>Change the Port:</w:t>
+      </w:r>
+      <w:r>
+        <w:t xml:space="preserve"> You can change the port by providing the port argument to app.run():</w:t>
+      </w:r>
+    </w:p>
+    <w:p>
+      <w:r>
+        <w:t>python</w:t>
+      </w:r>
+    </w:p>
+    <w:p>
+      <w:r>
+        <w:t>Copy code</w:t>
+      </w:r>
+    </w:p>
+    <w:p>
+      <w:r>
+        <w:t>app.run(host="0.0.0.0", port=8080, debug=True)</w:t>
+      </w:r>
+    </w:p>
+    <w:p>
+      <w:r>
+        <w:t>This would make your Flask app accessible at http://127.0.0.1:8080/.</w:t>
+      </w:r>
+    </w:p>
+    <w:p>
+      <w:pPr>
+        <w:numPr>
+          <w:ilvl w:val="0"/>
+          <w:numId w:val="35"/>
+        </w:numPr>
+      </w:pPr>
+      <w:r>
+        <w:rPr>
+          <w:b/>
+          <w:bCs/>
+        </w:rPr>
+        <w:t>Change the Host:</w:t>
+      </w:r>
+      <w:r>
+        <w:t xml:space="preserve"> If you change the host to 0.0.0.0, Flask will listen on all available network interfaces, not just 127.0.0.1. This would allow other devices on your local network to access the app by using your machine's IP address:</w:t>
+      </w:r>
+    </w:p>
+    <w:p>
+      <w:r>
+        <w:t>python</w:t>
+      </w:r>
+    </w:p>
+    <w:p>
+      <w:r>
+        <w:t>Copy code</w:t>
+      </w:r>
+    </w:p>
+    <w:p>
+      <w:r>
+        <w:t>app.run(host="0.0.0.0", debug=True)</w:t>
+      </w:r>
+    </w:p>
+    <w:p>
+      <w:r>
+        <w:t>Your app would be accessible at http://&lt;your-computer-ip&gt;:5000/ from other devices on the same network.</w:t>
+      </w:r>
+    </w:p>
+    <w:p>
+      <w:pPr>
+        <w:rPr>
+          <w:b/>
+          <w:bCs/>
+        </w:rPr>
+      </w:pPr>
+      <w:r>
+        <w:rPr>
+          <w:b/>
+          <w:bCs/>
+        </w:rPr>
+        <w:t>Summary:</w:t>
+      </w:r>
+    </w:p>
+    <w:p>
+      <w:pPr>
+        <w:numPr>
+          <w:ilvl w:val="0"/>
+          <w:numId w:val="36"/>
+        </w:numPr>
+      </w:pPr>
+      <w:r>
+        <w:t>http://127.0.0.1:5000/ is the default URL where your Flask application is served on your local machine.</w:t>
+      </w:r>
+    </w:p>
+    <w:p>
+      <w:pPr>
+        <w:numPr>
+          <w:ilvl w:val="0"/>
+          <w:numId w:val="36"/>
+        </w:numPr>
+      </w:pPr>
+      <w:r>
+        <w:t>127.0.0.1 refers to your local computer, and 5000 is the default port Flask uses.</w:t>
+      </w:r>
+    </w:p>
+    <w:p>
+      <w:pPr>
+        <w:numPr>
+          <w:ilvl w:val="0"/>
+          <w:numId w:val="36"/>
+        </w:numPr>
+      </w:pPr>
+      <w:r>
+        <w:t>This setup is meant for development, keeping your work secure and accessible only to your machine unless you configure it otherwise.</w:t>
+      </w:r>
+    </w:p>
     <w:p/>
     <w:sectPr>
       <w:pgSz w:w="11906" w:h="16838"/>
@@ -5296,6 +6294,123 @@
 <file path=word/numbering.xml><?xml version="1.0" encoding="utf-8"?>
 <w:numbering xmlns:wpc="http://schemas.microsoft.com/office/word/2010/wordprocessingCanvas" xmlns:cx="http://schemas.microsoft.com/office/drawing/2014/chartex" xmlns:cx1="http://schemas.microsoft.com/office/drawing/2015/9/8/chartex" xmlns:cx2="http://schemas.microsoft.com/office/drawing/2015/10/21/chartex" xmlns:cx3="http://schemas.microsoft.com/office/drawing/2016/5/9/chartex" xmlns:cx4="http://schemas.microsoft.com/office/drawing/2016/5/10/chartex" xmlns:cx5="http://schemas.microsoft.com/office/drawing/2016/5/11/chartex" xmlns:cx6="http://schemas.microsoft.com/office/drawing/2016/5/12/chartex" xmlns:cx7="http://schemas.microsoft.com/office/drawing/2016/5/13/chartex" xmlns:cx8="http://schemas.microsoft.com/office/drawing/2016/5/14/chartex" xmlns:mc="http://schemas.openxmlformats.org/markup-compatibility/2006" xmlns:aink="http://schemas.microsoft.com/office/drawing/2016/ink" xmlns:am3d="http://schemas.microsoft.com/office/drawing/2017/model3d" xmlns:o="urn:schemas-microsoft-com:office:office" xmlns:oel="http://schemas.microsoft.com/office/2019/extlst" xmlns:r="http://schemas.openxmlformats.org/officeDocument/2006/relationships" xmlns:m="http://schemas.openxmlformats.org/officeDocument/2006/math" xmlns:v="urn:schemas-microsoft-com:vml" xmlns:wp14="http://schemas.microsoft.com/office/word/2010/wordprocessingDrawing" xmlns:wp="http://schemas.openxmlformats.org/drawingml/2006/wordprocessingDrawing" xmlns:w10="urn:schemas-microsoft-com:office:word" xmlns:w="http://schemas.openxmlformats.org/wordprocessingml/2006/main" xmlns:w14="http://schemas.microsoft.com/office/word/2010/wordml" xmlns:w15="http://schemas.microsoft.com/office/word/2012/wordml" xmlns:w16cex="http://schemas.microsoft.com/office/word/2018/wordml/cex" xmlns:w16cid="http://schemas.microsoft.com/office/word/2016/wordml/cid" xmlns:w16="http://schemas.microsoft.com/office/word/2018/wordml" xmlns:w16du="http://schemas.microsoft.com/office/word/2023/wordml/word16du" xmlns:w16sdtdh="http://schemas.microsoft.com/office/word/2020/wordml/sdtdatahash" xmlns:w16se="http://schemas.microsoft.com/office/word/2015/wordml/symex" xmlns:wpg="http://schemas.microsoft.com/office/word/2010/wordprocessingGroup" xmlns:wpi="http://schemas.microsoft.com/office/word/2010/wordprocessingInk" xmlns:wne="http://schemas.microsoft.com/office/word/2006/wordml" xmlns:wps="http://schemas.microsoft.com/office/word/2010/wordprocessingShape" mc:Ignorable="w14 w15 w16se w16cid w16 w16cex w16sdtdh w16du wp14">
   <w:abstractNum w:abstractNumId="0" w15:restartNumberingAfterBreak="0">
+    <w:nsid w:val="01570268"/>
+    <w:multiLevelType w:val="multilevel"/>
+    <w:tmpl w:val="0BBEF1A4"/>
+    <w:lvl w:ilvl="0">
+      <w:start w:val="1"/>
+      <w:numFmt w:val="decimal"/>
+      <w:lvlText w:val="%1."/>
+      <w:lvlJc w:val="left"/>
+      <w:pPr>
+        <w:tabs>
+          <w:tab w:val="num" w:pos="720"/>
+        </w:tabs>
+        <w:ind w:left="720" w:hanging="360"/>
+      </w:pPr>
+    </w:lvl>
+    <w:lvl w:ilvl="1">
+      <w:start w:val="1"/>
+      <w:numFmt w:val="bullet"/>
+      <w:lvlText w:val="o"/>
+      <w:lvlJc w:val="left"/>
+      <w:pPr>
+        <w:tabs>
+          <w:tab w:val="num" w:pos="1440"/>
+        </w:tabs>
+        <w:ind w:left="1440" w:hanging="360"/>
+      </w:pPr>
+      <w:rPr>
+        <w:rFonts w:ascii="Courier New" w:hAnsi="Courier New" w:hint="default"/>
+        <w:sz w:val="20"/>
+      </w:rPr>
+    </w:lvl>
+    <w:lvl w:ilvl="2" w:tentative="1">
+      <w:start w:val="1"/>
+      <w:numFmt w:val="decimal"/>
+      <w:lvlText w:val="%3."/>
+      <w:lvlJc w:val="left"/>
+      <w:pPr>
+        <w:tabs>
+          <w:tab w:val="num" w:pos="2160"/>
+        </w:tabs>
+        <w:ind w:left="2160" w:hanging="360"/>
+      </w:pPr>
+    </w:lvl>
+    <w:lvl w:ilvl="3" w:tentative="1">
+      <w:start w:val="1"/>
+      <w:numFmt w:val="decimal"/>
+      <w:lvlText w:val="%4."/>
+      <w:lvlJc w:val="left"/>
+      <w:pPr>
+        <w:tabs>
+          <w:tab w:val="num" w:pos="2880"/>
+        </w:tabs>
+        <w:ind w:left="2880" w:hanging="360"/>
+      </w:pPr>
+    </w:lvl>
+    <w:lvl w:ilvl="4" w:tentative="1">
+      <w:start w:val="1"/>
+      <w:numFmt w:val="decimal"/>
+      <w:lvlText w:val="%5."/>
+      <w:lvlJc w:val="left"/>
+      <w:pPr>
+        <w:tabs>
+          <w:tab w:val="num" w:pos="3600"/>
+        </w:tabs>
+        <w:ind w:left="3600" w:hanging="360"/>
+      </w:pPr>
+    </w:lvl>
+    <w:lvl w:ilvl="5" w:tentative="1">
+      <w:start w:val="1"/>
+      <w:numFmt w:val="decimal"/>
+      <w:lvlText w:val="%6."/>
+      <w:lvlJc w:val="left"/>
+      <w:pPr>
+        <w:tabs>
+          <w:tab w:val="num" w:pos="4320"/>
+        </w:tabs>
+        <w:ind w:left="4320" w:hanging="360"/>
+      </w:pPr>
+    </w:lvl>
+    <w:lvl w:ilvl="6" w:tentative="1">
+      <w:start w:val="1"/>
+      <w:numFmt w:val="decimal"/>
+      <w:lvlText w:val="%7."/>
+      <w:lvlJc w:val="left"/>
+      <w:pPr>
+        <w:tabs>
+          <w:tab w:val="num" w:pos="5040"/>
+        </w:tabs>
+        <w:ind w:left="5040" w:hanging="360"/>
+      </w:pPr>
+    </w:lvl>
+    <w:lvl w:ilvl="7" w:tentative="1">
+      <w:start w:val="1"/>
+      <w:numFmt w:val="decimal"/>
+      <w:lvlText w:val="%8."/>
+      <w:lvlJc w:val="left"/>
+      <w:pPr>
+        <w:tabs>
+          <w:tab w:val="num" w:pos="5760"/>
+        </w:tabs>
+        <w:ind w:left="5760" w:hanging="360"/>
+      </w:pPr>
+    </w:lvl>
+    <w:lvl w:ilvl="8" w:tentative="1">
+      <w:start w:val="1"/>
+      <w:numFmt w:val="decimal"/>
+      <w:lvlText w:val="%9."/>
+      <w:lvlJc w:val="left"/>
+      <w:pPr>
+        <w:tabs>
+          <w:tab w:val="num" w:pos="6480"/>
+        </w:tabs>
+        <w:ind w:left="6480" w:hanging="360"/>
+      </w:pPr>
+    </w:lvl>
+  </w:abstractNum>
+  <w:abstractNum w:abstractNumId="1" w15:restartNumberingAfterBreak="0">
     <w:nsid w:val="03C42AF5"/>
     <w:multiLevelType w:val="multilevel"/>
     <w:tmpl w:val="7476703A"/>
@@ -5408,7 +6523,389 @@
       </w:pPr>
     </w:lvl>
   </w:abstractNum>
-  <w:abstractNum w:abstractNumId="1" w15:restartNumberingAfterBreak="0">
+  <w:abstractNum w:abstractNumId="2" w15:restartNumberingAfterBreak="0">
+    <w:nsid w:val="05140DDE"/>
+    <w:multiLevelType w:val="multilevel"/>
+    <w:tmpl w:val="67AE1AF8"/>
+    <w:lvl w:ilvl="0">
+      <w:start w:val="1"/>
+      <w:numFmt w:val="decimal"/>
+      <w:lvlText w:val="%1."/>
+      <w:lvlJc w:val="left"/>
+      <w:pPr>
+        <w:tabs>
+          <w:tab w:val="num" w:pos="720"/>
+        </w:tabs>
+        <w:ind w:left="720" w:hanging="360"/>
+      </w:pPr>
+    </w:lvl>
+    <w:lvl w:ilvl="1" w:tentative="1">
+      <w:start w:val="1"/>
+      <w:numFmt w:val="decimal"/>
+      <w:lvlText w:val="%2."/>
+      <w:lvlJc w:val="left"/>
+      <w:pPr>
+        <w:tabs>
+          <w:tab w:val="num" w:pos="1440"/>
+        </w:tabs>
+        <w:ind w:left="1440" w:hanging="360"/>
+      </w:pPr>
+    </w:lvl>
+    <w:lvl w:ilvl="2" w:tentative="1">
+      <w:start w:val="1"/>
+      <w:numFmt w:val="decimal"/>
+      <w:lvlText w:val="%3."/>
+      <w:lvlJc w:val="left"/>
+      <w:pPr>
+        <w:tabs>
+          <w:tab w:val="num" w:pos="2160"/>
+        </w:tabs>
+        <w:ind w:left="2160" w:hanging="360"/>
+      </w:pPr>
+    </w:lvl>
+    <w:lvl w:ilvl="3" w:tentative="1">
+      <w:start w:val="1"/>
+      <w:numFmt w:val="decimal"/>
+      <w:lvlText w:val="%4."/>
+      <w:lvlJc w:val="left"/>
+      <w:pPr>
+        <w:tabs>
+          <w:tab w:val="num" w:pos="2880"/>
+        </w:tabs>
+        <w:ind w:left="2880" w:hanging="360"/>
+      </w:pPr>
+    </w:lvl>
+    <w:lvl w:ilvl="4" w:tentative="1">
+      <w:start w:val="1"/>
+      <w:numFmt w:val="decimal"/>
+      <w:lvlText w:val="%5."/>
+      <w:lvlJc w:val="left"/>
+      <w:pPr>
+        <w:tabs>
+          <w:tab w:val="num" w:pos="3600"/>
+        </w:tabs>
+        <w:ind w:left="3600" w:hanging="360"/>
+      </w:pPr>
+    </w:lvl>
+    <w:lvl w:ilvl="5" w:tentative="1">
+      <w:start w:val="1"/>
+      <w:numFmt w:val="decimal"/>
+      <w:lvlText w:val="%6."/>
+      <w:lvlJc w:val="left"/>
+      <w:pPr>
+        <w:tabs>
+          <w:tab w:val="num" w:pos="4320"/>
+        </w:tabs>
+        <w:ind w:left="4320" w:hanging="360"/>
+      </w:pPr>
+    </w:lvl>
+    <w:lvl w:ilvl="6" w:tentative="1">
+      <w:start w:val="1"/>
+      <w:numFmt w:val="decimal"/>
+      <w:lvlText w:val="%7."/>
+      <w:lvlJc w:val="left"/>
+      <w:pPr>
+        <w:tabs>
+          <w:tab w:val="num" w:pos="5040"/>
+        </w:tabs>
+        <w:ind w:left="5040" w:hanging="360"/>
+      </w:pPr>
+    </w:lvl>
+    <w:lvl w:ilvl="7" w:tentative="1">
+      <w:start w:val="1"/>
+      <w:numFmt w:val="decimal"/>
+      <w:lvlText w:val="%8."/>
+      <w:lvlJc w:val="left"/>
+      <w:pPr>
+        <w:tabs>
+          <w:tab w:val="num" w:pos="5760"/>
+        </w:tabs>
+        <w:ind w:left="5760" w:hanging="360"/>
+      </w:pPr>
+    </w:lvl>
+    <w:lvl w:ilvl="8" w:tentative="1">
+      <w:start w:val="1"/>
+      <w:numFmt w:val="decimal"/>
+      <w:lvlText w:val="%9."/>
+      <w:lvlJc w:val="left"/>
+      <w:pPr>
+        <w:tabs>
+          <w:tab w:val="num" w:pos="6480"/>
+        </w:tabs>
+        <w:ind w:left="6480" w:hanging="360"/>
+      </w:pPr>
+    </w:lvl>
+  </w:abstractNum>
+  <w:abstractNum w:abstractNumId="3" w15:restartNumberingAfterBreak="0">
+    <w:nsid w:val="079D50A3"/>
+    <w:multiLevelType w:val="multilevel"/>
+    <w:tmpl w:val="924C0400"/>
+    <w:lvl w:ilvl="0">
+      <w:start w:val="1"/>
+      <w:numFmt w:val="bullet"/>
+      <w:lvlText w:val=""/>
+      <w:lvlJc w:val="left"/>
+      <w:pPr>
+        <w:tabs>
+          <w:tab w:val="num" w:pos="720"/>
+        </w:tabs>
+        <w:ind w:left="720" w:hanging="360"/>
+      </w:pPr>
+      <w:rPr>
+        <w:rFonts w:ascii="Symbol" w:hAnsi="Symbol" w:hint="default"/>
+        <w:sz w:val="20"/>
+      </w:rPr>
+    </w:lvl>
+    <w:lvl w:ilvl="1" w:tentative="1">
+      <w:start w:val="1"/>
+      <w:numFmt w:val="bullet"/>
+      <w:lvlText w:val="o"/>
+      <w:lvlJc w:val="left"/>
+      <w:pPr>
+        <w:tabs>
+          <w:tab w:val="num" w:pos="1440"/>
+        </w:tabs>
+        <w:ind w:left="1440" w:hanging="360"/>
+      </w:pPr>
+      <w:rPr>
+        <w:rFonts w:ascii="Courier New" w:hAnsi="Courier New" w:hint="default"/>
+        <w:sz w:val="20"/>
+      </w:rPr>
+    </w:lvl>
+    <w:lvl w:ilvl="2" w:tentative="1">
+      <w:start w:val="1"/>
+      <w:numFmt w:val="bullet"/>
+      <w:lvlText w:val=""/>
+      <w:lvlJc w:val="left"/>
+      <w:pPr>
+        <w:tabs>
+          <w:tab w:val="num" w:pos="2160"/>
+        </w:tabs>
+        <w:ind w:left="2160" w:hanging="360"/>
+      </w:pPr>
+      <w:rPr>
+        <w:rFonts w:ascii="Wingdings" w:hAnsi="Wingdings" w:hint="default"/>
+        <w:sz w:val="20"/>
+      </w:rPr>
+    </w:lvl>
+    <w:lvl w:ilvl="3" w:tentative="1">
+      <w:start w:val="1"/>
+      <w:numFmt w:val="bullet"/>
+      <w:lvlText w:val=""/>
+      <w:lvlJc w:val="left"/>
+      <w:pPr>
+        <w:tabs>
+          <w:tab w:val="num" w:pos="2880"/>
+        </w:tabs>
+        <w:ind w:left="2880" w:hanging="360"/>
+      </w:pPr>
+      <w:rPr>
+        <w:rFonts w:ascii="Wingdings" w:hAnsi="Wingdings" w:hint="default"/>
+        <w:sz w:val="20"/>
+      </w:rPr>
+    </w:lvl>
+    <w:lvl w:ilvl="4" w:tentative="1">
+      <w:start w:val="1"/>
+      <w:numFmt w:val="bullet"/>
+      <w:lvlText w:val=""/>
+      <w:lvlJc w:val="left"/>
+      <w:pPr>
+        <w:tabs>
+          <w:tab w:val="num" w:pos="3600"/>
+        </w:tabs>
+        <w:ind w:left="3600" w:hanging="360"/>
+      </w:pPr>
+      <w:rPr>
+        <w:rFonts w:ascii="Wingdings" w:hAnsi="Wingdings" w:hint="default"/>
+        <w:sz w:val="20"/>
+      </w:rPr>
+    </w:lvl>
+    <w:lvl w:ilvl="5" w:tentative="1">
+      <w:start w:val="1"/>
+      <w:numFmt w:val="bullet"/>
+      <w:lvlText w:val=""/>
+      <w:lvlJc w:val="left"/>
+      <w:pPr>
+        <w:tabs>
+          <w:tab w:val="num" w:pos="4320"/>
+        </w:tabs>
+        <w:ind w:left="4320" w:hanging="360"/>
+      </w:pPr>
+      <w:rPr>
+        <w:rFonts w:ascii="Wingdings" w:hAnsi="Wingdings" w:hint="default"/>
+        <w:sz w:val="20"/>
+      </w:rPr>
+    </w:lvl>
+    <w:lvl w:ilvl="6" w:tentative="1">
+      <w:start w:val="1"/>
+      <w:numFmt w:val="bullet"/>
+      <w:lvlText w:val=""/>
+      <w:lvlJc w:val="left"/>
+      <w:pPr>
+        <w:tabs>
+          <w:tab w:val="num" w:pos="5040"/>
+        </w:tabs>
+        <w:ind w:left="5040" w:hanging="360"/>
+      </w:pPr>
+      <w:rPr>
+        <w:rFonts w:ascii="Wingdings" w:hAnsi="Wingdings" w:hint="default"/>
+        <w:sz w:val="20"/>
+      </w:rPr>
+    </w:lvl>
+    <w:lvl w:ilvl="7" w:tentative="1">
+      <w:start w:val="1"/>
+      <w:numFmt w:val="bullet"/>
+      <w:lvlText w:val=""/>
+      <w:lvlJc w:val="left"/>
+      <w:pPr>
+        <w:tabs>
+          <w:tab w:val="num" w:pos="5760"/>
+        </w:tabs>
+        <w:ind w:left="5760" w:hanging="360"/>
+      </w:pPr>
+      <w:rPr>
+        <w:rFonts w:ascii="Wingdings" w:hAnsi="Wingdings" w:hint="default"/>
+        <w:sz w:val="20"/>
+      </w:rPr>
+    </w:lvl>
+    <w:lvl w:ilvl="8" w:tentative="1">
+      <w:start w:val="1"/>
+      <w:numFmt w:val="bullet"/>
+      <w:lvlText w:val=""/>
+      <w:lvlJc w:val="left"/>
+      <w:pPr>
+        <w:tabs>
+          <w:tab w:val="num" w:pos="6480"/>
+        </w:tabs>
+        <w:ind w:left="6480" w:hanging="360"/>
+      </w:pPr>
+      <w:rPr>
+        <w:rFonts w:ascii="Wingdings" w:hAnsi="Wingdings" w:hint="default"/>
+        <w:sz w:val="20"/>
+      </w:rPr>
+    </w:lvl>
+  </w:abstractNum>
+  <w:abstractNum w:abstractNumId="4" w15:restartNumberingAfterBreak="0">
+    <w:nsid w:val="08782103"/>
+    <w:multiLevelType w:val="multilevel"/>
+    <w:tmpl w:val="B87C2230"/>
+    <w:lvl w:ilvl="0">
+      <w:start w:val="1"/>
+      <w:numFmt w:val="bullet"/>
+      <w:lvlText w:val=""/>
+      <w:lvlJc w:val="left"/>
+      <w:pPr>
+        <w:tabs>
+          <w:tab w:val="num" w:pos="720"/>
+        </w:tabs>
+        <w:ind w:left="720" w:hanging="360"/>
+      </w:pPr>
+      <w:rPr>
+        <w:rFonts w:ascii="Symbol" w:hAnsi="Symbol" w:hint="default"/>
+      </w:rPr>
+    </w:lvl>
+    <w:lvl w:ilvl="1">
+      <w:start w:val="1"/>
+      <w:numFmt w:val="bullet"/>
+      <w:lvlText w:val="o"/>
+      <w:lvlJc w:val="left"/>
+      <w:pPr>
+        <w:tabs>
+          <w:tab w:val="num" w:pos="1440"/>
+        </w:tabs>
+        <w:ind w:left="1440" w:hanging="360"/>
+      </w:pPr>
+      <w:rPr>
+        <w:rFonts w:ascii="Courier New" w:hAnsi="Courier New" w:hint="default"/>
+        <w:sz w:val="20"/>
+      </w:rPr>
+    </w:lvl>
+    <w:lvl w:ilvl="2" w:tentative="1">
+      <w:start w:val="1"/>
+      <w:numFmt w:val="decimal"/>
+      <w:lvlText w:val="%3."/>
+      <w:lvlJc w:val="left"/>
+      <w:pPr>
+        <w:tabs>
+          <w:tab w:val="num" w:pos="2160"/>
+        </w:tabs>
+        <w:ind w:left="2160" w:hanging="360"/>
+      </w:pPr>
+    </w:lvl>
+    <w:lvl w:ilvl="3" w:tentative="1">
+      <w:start w:val="1"/>
+      <w:numFmt w:val="decimal"/>
+      <w:lvlText w:val="%4."/>
+      <w:lvlJc w:val="left"/>
+      <w:pPr>
+        <w:tabs>
+          <w:tab w:val="num" w:pos="2880"/>
+        </w:tabs>
+        <w:ind w:left="2880" w:hanging="360"/>
+      </w:pPr>
+    </w:lvl>
+    <w:lvl w:ilvl="4" w:tentative="1">
+      <w:start w:val="1"/>
+      <w:numFmt w:val="decimal"/>
+      <w:lvlText w:val="%5."/>
+      <w:lvlJc w:val="left"/>
+      <w:pPr>
+        <w:tabs>
+          <w:tab w:val="num" w:pos="3600"/>
+        </w:tabs>
+        <w:ind w:left="3600" w:hanging="360"/>
+      </w:pPr>
+    </w:lvl>
+    <w:lvl w:ilvl="5" w:tentative="1">
+      <w:start w:val="1"/>
+      <w:numFmt w:val="decimal"/>
+      <w:lvlText w:val="%6."/>
+      <w:lvlJc w:val="left"/>
+      <w:pPr>
+        <w:tabs>
+          <w:tab w:val="num" w:pos="4320"/>
+        </w:tabs>
+        <w:ind w:left="4320" w:hanging="360"/>
+      </w:pPr>
+    </w:lvl>
+    <w:lvl w:ilvl="6" w:tentative="1">
+      <w:start w:val="1"/>
+      <w:numFmt w:val="decimal"/>
+      <w:lvlText w:val="%7."/>
+      <w:lvlJc w:val="left"/>
+      <w:pPr>
+        <w:tabs>
+          <w:tab w:val="num" w:pos="5040"/>
+        </w:tabs>
+        <w:ind w:left="5040" w:hanging="360"/>
+      </w:pPr>
+    </w:lvl>
+    <w:lvl w:ilvl="7" w:tentative="1">
+      <w:start w:val="1"/>
+      <w:numFmt w:val="decimal"/>
+      <w:lvlText w:val="%8."/>
+      <w:lvlJc w:val="left"/>
+      <w:pPr>
+        <w:tabs>
+          <w:tab w:val="num" w:pos="5760"/>
+        </w:tabs>
+        <w:ind w:left="5760" w:hanging="360"/>
+      </w:pPr>
+    </w:lvl>
+    <w:lvl w:ilvl="8" w:tentative="1">
+      <w:start w:val="1"/>
+      <w:numFmt w:val="decimal"/>
+      <w:lvlText w:val="%9."/>
+      <w:lvlJc w:val="left"/>
+      <w:pPr>
+        <w:tabs>
+          <w:tab w:val="num" w:pos="6480"/>
+        </w:tabs>
+        <w:ind w:left="6480" w:hanging="360"/>
+      </w:pPr>
+    </w:lvl>
+  </w:abstractNum>
+  <w:abstractNum w:abstractNumId="5" w15:restartNumberingAfterBreak="0">
     <w:nsid w:val="0A8A1166"/>
     <w:multiLevelType w:val="multilevel"/>
     <w:tmpl w:val="577C9644"/>
@@ -5521,7 +7018,156 @@
       </w:pPr>
     </w:lvl>
   </w:abstractNum>
-  <w:abstractNum w:abstractNumId="2" w15:restartNumberingAfterBreak="0">
+  <w:abstractNum w:abstractNumId="6" w15:restartNumberingAfterBreak="0">
+    <w:nsid w:val="13804DAC"/>
+    <w:multiLevelType w:val="multilevel"/>
+    <w:tmpl w:val="10D4E828"/>
+    <w:lvl w:ilvl="0">
+      <w:start w:val="1"/>
+      <w:numFmt w:val="bullet"/>
+      <w:lvlText w:val=""/>
+      <w:lvlJc w:val="left"/>
+      <w:pPr>
+        <w:tabs>
+          <w:tab w:val="num" w:pos="720"/>
+        </w:tabs>
+        <w:ind w:left="720" w:hanging="360"/>
+      </w:pPr>
+      <w:rPr>
+        <w:rFonts w:ascii="Symbol" w:hAnsi="Symbol" w:hint="default"/>
+        <w:sz w:val="20"/>
+      </w:rPr>
+    </w:lvl>
+    <w:lvl w:ilvl="1" w:tentative="1">
+      <w:start w:val="1"/>
+      <w:numFmt w:val="bullet"/>
+      <w:lvlText w:val="o"/>
+      <w:lvlJc w:val="left"/>
+      <w:pPr>
+        <w:tabs>
+          <w:tab w:val="num" w:pos="1440"/>
+        </w:tabs>
+        <w:ind w:left="1440" w:hanging="360"/>
+      </w:pPr>
+      <w:rPr>
+        <w:rFonts w:ascii="Courier New" w:hAnsi="Courier New" w:hint="default"/>
+        <w:sz w:val="20"/>
+      </w:rPr>
+    </w:lvl>
+    <w:lvl w:ilvl="2" w:tentative="1">
+      <w:start w:val="1"/>
+      <w:numFmt w:val="bullet"/>
+      <w:lvlText w:val=""/>
+      <w:lvlJc w:val="left"/>
+      <w:pPr>
+        <w:tabs>
+          <w:tab w:val="num" w:pos="2160"/>
+        </w:tabs>
+        <w:ind w:left="2160" w:hanging="360"/>
+      </w:pPr>
+      <w:rPr>
+        <w:rFonts w:ascii="Wingdings" w:hAnsi="Wingdings" w:hint="default"/>
+        <w:sz w:val="20"/>
+      </w:rPr>
+    </w:lvl>
+    <w:lvl w:ilvl="3" w:tentative="1">
+      <w:start w:val="1"/>
+      <w:numFmt w:val="bullet"/>
+      <w:lvlText w:val=""/>
+      <w:lvlJc w:val="left"/>
+      <w:pPr>
+        <w:tabs>
+          <w:tab w:val="num" w:pos="2880"/>
+        </w:tabs>
+        <w:ind w:left="2880" w:hanging="360"/>
+      </w:pPr>
+      <w:rPr>
+        <w:rFonts w:ascii="Wingdings" w:hAnsi="Wingdings" w:hint="default"/>
+        <w:sz w:val="20"/>
+      </w:rPr>
+    </w:lvl>
+    <w:lvl w:ilvl="4" w:tentative="1">
+      <w:start w:val="1"/>
+      <w:numFmt w:val="bullet"/>
+      <w:lvlText w:val=""/>
+      <w:lvlJc w:val="left"/>
+      <w:pPr>
+        <w:tabs>
+          <w:tab w:val="num" w:pos="3600"/>
+        </w:tabs>
+        <w:ind w:left="3600" w:hanging="360"/>
+      </w:pPr>
+      <w:rPr>
+        <w:rFonts w:ascii="Wingdings" w:hAnsi="Wingdings" w:hint="default"/>
+        <w:sz w:val="20"/>
+      </w:rPr>
+    </w:lvl>
+    <w:lvl w:ilvl="5" w:tentative="1">
+      <w:start w:val="1"/>
+      <w:numFmt w:val="bullet"/>
+      <w:lvlText w:val=""/>
+      <w:lvlJc w:val="left"/>
+      <w:pPr>
+        <w:tabs>
+          <w:tab w:val="num" w:pos="4320"/>
+        </w:tabs>
+        <w:ind w:left="4320" w:hanging="360"/>
+      </w:pPr>
+      <w:rPr>
+        <w:rFonts w:ascii="Wingdings" w:hAnsi="Wingdings" w:hint="default"/>
+        <w:sz w:val="20"/>
+      </w:rPr>
+    </w:lvl>
+    <w:lvl w:ilvl="6" w:tentative="1">
+      <w:start w:val="1"/>
+      <w:numFmt w:val="bullet"/>
+      <w:lvlText w:val=""/>
+      <w:lvlJc w:val="left"/>
+      <w:pPr>
+        <w:tabs>
+          <w:tab w:val="num" w:pos="5040"/>
+        </w:tabs>
+        <w:ind w:left="5040" w:hanging="360"/>
+      </w:pPr>
+      <w:rPr>
+        <w:rFonts w:ascii="Wingdings" w:hAnsi="Wingdings" w:hint="default"/>
+        <w:sz w:val="20"/>
+      </w:rPr>
+    </w:lvl>
+    <w:lvl w:ilvl="7" w:tentative="1">
+      <w:start w:val="1"/>
+      <w:numFmt w:val="bullet"/>
+      <w:lvlText w:val=""/>
+      <w:lvlJc w:val="left"/>
+      <w:pPr>
+        <w:tabs>
+          <w:tab w:val="num" w:pos="5760"/>
+        </w:tabs>
+        <w:ind w:left="5760" w:hanging="360"/>
+      </w:pPr>
+      <w:rPr>
+        <w:rFonts w:ascii="Wingdings" w:hAnsi="Wingdings" w:hint="default"/>
+        <w:sz w:val="20"/>
+      </w:rPr>
+    </w:lvl>
+    <w:lvl w:ilvl="8" w:tentative="1">
+      <w:start w:val="1"/>
+      <w:numFmt w:val="bullet"/>
+      <w:lvlText w:val=""/>
+      <w:lvlJc w:val="left"/>
+      <w:pPr>
+        <w:tabs>
+          <w:tab w:val="num" w:pos="6480"/>
+        </w:tabs>
+        <w:ind w:left="6480" w:hanging="360"/>
+      </w:pPr>
+      <w:rPr>
+        <w:rFonts w:ascii="Wingdings" w:hAnsi="Wingdings" w:hint="default"/>
+        <w:sz w:val="20"/>
+      </w:rPr>
+    </w:lvl>
+  </w:abstractNum>
+  <w:abstractNum w:abstractNumId="7" w15:restartNumberingAfterBreak="0">
     <w:nsid w:val="13D20961"/>
     <w:multiLevelType w:val="multilevel"/>
     <w:tmpl w:val="FF2CEFDE"/>
@@ -5670,7 +7316,7 @@
       </w:rPr>
     </w:lvl>
   </w:abstractNum>
-  <w:abstractNum w:abstractNumId="3" w15:restartNumberingAfterBreak="0">
+  <w:abstractNum w:abstractNumId="8" w15:restartNumberingAfterBreak="0">
     <w:nsid w:val="14523EBD"/>
     <w:multiLevelType w:val="multilevel"/>
     <w:tmpl w:val="1186C36A"/>
@@ -5819,7 +7465,7 @@
       </w:rPr>
     </w:lvl>
   </w:abstractNum>
-  <w:abstractNum w:abstractNumId="4" w15:restartNumberingAfterBreak="0">
+  <w:abstractNum w:abstractNumId="9" w15:restartNumberingAfterBreak="0">
     <w:nsid w:val="17A25D3D"/>
     <w:multiLevelType w:val="multilevel"/>
     <w:tmpl w:val="94E45278"/>
@@ -5968,7 +7614,7 @@
       </w:rPr>
     </w:lvl>
   </w:abstractNum>
-  <w:abstractNum w:abstractNumId="5" w15:restartNumberingAfterBreak="0">
+  <w:abstractNum w:abstractNumId="10" w15:restartNumberingAfterBreak="0">
     <w:nsid w:val="19173A4C"/>
     <w:multiLevelType w:val="multilevel"/>
     <w:tmpl w:val="8DCC7326"/>
@@ -6117,7 +7763,124 @@
       </w:rPr>
     </w:lvl>
   </w:abstractNum>
-  <w:abstractNum w:abstractNumId="6" w15:restartNumberingAfterBreak="0">
+  <w:abstractNum w:abstractNumId="11" w15:restartNumberingAfterBreak="0">
+    <w:nsid w:val="1CA52F17"/>
+    <w:multiLevelType w:val="multilevel"/>
+    <w:tmpl w:val="CE261ECC"/>
+    <w:lvl w:ilvl="0">
+      <w:start w:val="1"/>
+      <w:numFmt w:val="decimal"/>
+      <w:lvlText w:val="%1."/>
+      <w:lvlJc w:val="left"/>
+      <w:pPr>
+        <w:tabs>
+          <w:tab w:val="num" w:pos="720"/>
+        </w:tabs>
+        <w:ind w:left="720" w:hanging="360"/>
+      </w:pPr>
+    </w:lvl>
+    <w:lvl w:ilvl="1">
+      <w:start w:val="1"/>
+      <w:numFmt w:val="bullet"/>
+      <w:lvlText w:val="o"/>
+      <w:lvlJc w:val="left"/>
+      <w:pPr>
+        <w:tabs>
+          <w:tab w:val="num" w:pos="1440"/>
+        </w:tabs>
+        <w:ind w:left="1440" w:hanging="360"/>
+      </w:pPr>
+      <w:rPr>
+        <w:rFonts w:ascii="Courier New" w:hAnsi="Courier New" w:hint="default"/>
+        <w:sz w:val="20"/>
+      </w:rPr>
+    </w:lvl>
+    <w:lvl w:ilvl="2" w:tentative="1">
+      <w:start w:val="1"/>
+      <w:numFmt w:val="decimal"/>
+      <w:lvlText w:val="%3."/>
+      <w:lvlJc w:val="left"/>
+      <w:pPr>
+        <w:tabs>
+          <w:tab w:val="num" w:pos="2160"/>
+        </w:tabs>
+        <w:ind w:left="2160" w:hanging="360"/>
+      </w:pPr>
+    </w:lvl>
+    <w:lvl w:ilvl="3" w:tentative="1">
+      <w:start w:val="1"/>
+      <w:numFmt w:val="decimal"/>
+      <w:lvlText w:val="%4."/>
+      <w:lvlJc w:val="left"/>
+      <w:pPr>
+        <w:tabs>
+          <w:tab w:val="num" w:pos="2880"/>
+        </w:tabs>
+        <w:ind w:left="2880" w:hanging="360"/>
+      </w:pPr>
+    </w:lvl>
+    <w:lvl w:ilvl="4" w:tentative="1">
+      <w:start w:val="1"/>
+      <w:numFmt w:val="decimal"/>
+      <w:lvlText w:val="%5."/>
+      <w:lvlJc w:val="left"/>
+      <w:pPr>
+        <w:tabs>
+          <w:tab w:val="num" w:pos="3600"/>
+        </w:tabs>
+        <w:ind w:left="3600" w:hanging="360"/>
+      </w:pPr>
+    </w:lvl>
+    <w:lvl w:ilvl="5" w:tentative="1">
+      <w:start w:val="1"/>
+      <w:numFmt w:val="decimal"/>
+      <w:lvlText w:val="%6."/>
+      <w:lvlJc w:val="left"/>
+      <w:pPr>
+        <w:tabs>
+          <w:tab w:val="num" w:pos="4320"/>
+        </w:tabs>
+        <w:ind w:left="4320" w:hanging="360"/>
+      </w:pPr>
+    </w:lvl>
+    <w:lvl w:ilvl="6" w:tentative="1">
+      <w:start w:val="1"/>
+      <w:numFmt w:val="decimal"/>
+      <w:lvlText w:val="%7."/>
+      <w:lvlJc w:val="left"/>
+      <w:pPr>
+        <w:tabs>
+          <w:tab w:val="num" w:pos="5040"/>
+        </w:tabs>
+        <w:ind w:left="5040" w:hanging="360"/>
+      </w:pPr>
+    </w:lvl>
+    <w:lvl w:ilvl="7" w:tentative="1">
+      <w:start w:val="1"/>
+      <w:numFmt w:val="decimal"/>
+      <w:lvlText w:val="%8."/>
+      <w:lvlJc w:val="left"/>
+      <w:pPr>
+        <w:tabs>
+          <w:tab w:val="num" w:pos="5760"/>
+        </w:tabs>
+        <w:ind w:left="5760" w:hanging="360"/>
+      </w:pPr>
+    </w:lvl>
+    <w:lvl w:ilvl="8" w:tentative="1">
+      <w:start w:val="1"/>
+      <w:numFmt w:val="decimal"/>
+      <w:lvlText w:val="%9."/>
+      <w:lvlJc w:val="left"/>
+      <w:pPr>
+        <w:tabs>
+          <w:tab w:val="num" w:pos="6480"/>
+        </w:tabs>
+        <w:ind w:left="6480" w:hanging="360"/>
+      </w:pPr>
+    </w:lvl>
+  </w:abstractNum>
+  <w:abstractNum w:abstractNumId="12" w15:restartNumberingAfterBreak="0">
     <w:nsid w:val="21340BB3"/>
     <w:multiLevelType w:val="multilevel"/>
     <w:tmpl w:val="E7D0C14E"/>
@@ -6266,7 +8029,7 @@
       </w:rPr>
     </w:lvl>
   </w:abstractNum>
-  <w:abstractNum w:abstractNumId="7" w15:restartNumberingAfterBreak="0">
+  <w:abstractNum w:abstractNumId="13" w15:restartNumberingAfterBreak="0">
     <w:nsid w:val="226E7BD0"/>
     <w:multiLevelType w:val="multilevel"/>
     <w:tmpl w:val="6510A2D4"/>
@@ -6415,7 +8178,7 @@
       </w:rPr>
     </w:lvl>
   </w:abstractNum>
-  <w:abstractNum w:abstractNumId="8" w15:restartNumberingAfterBreak="0">
+  <w:abstractNum w:abstractNumId="14" w15:restartNumberingAfterBreak="0">
     <w:nsid w:val="25DB6949"/>
     <w:multiLevelType w:val="multilevel"/>
     <w:tmpl w:val="CF22C59C"/>
@@ -6564,7 +8327,233 @@
       </w:rPr>
     </w:lvl>
   </w:abstractNum>
-  <w:abstractNum w:abstractNumId="9" w15:restartNumberingAfterBreak="0">
+  <w:abstractNum w:abstractNumId="15" w15:restartNumberingAfterBreak="0">
+    <w:nsid w:val="320056B0"/>
+    <w:multiLevelType w:val="multilevel"/>
+    <w:tmpl w:val="ADDC7BC4"/>
+    <w:lvl w:ilvl="0">
+      <w:start w:val="1"/>
+      <w:numFmt w:val="decimal"/>
+      <w:lvlText w:val="%1."/>
+      <w:lvlJc w:val="left"/>
+      <w:pPr>
+        <w:tabs>
+          <w:tab w:val="num" w:pos="720"/>
+        </w:tabs>
+        <w:ind w:left="720" w:hanging="360"/>
+      </w:pPr>
+    </w:lvl>
+    <w:lvl w:ilvl="1" w:tentative="1">
+      <w:start w:val="1"/>
+      <w:numFmt w:val="decimal"/>
+      <w:lvlText w:val="%2."/>
+      <w:lvlJc w:val="left"/>
+      <w:pPr>
+        <w:tabs>
+          <w:tab w:val="num" w:pos="1440"/>
+        </w:tabs>
+        <w:ind w:left="1440" w:hanging="360"/>
+      </w:pPr>
+    </w:lvl>
+    <w:lvl w:ilvl="2" w:tentative="1">
+      <w:start w:val="1"/>
+      <w:numFmt w:val="decimal"/>
+      <w:lvlText w:val="%3."/>
+      <w:lvlJc w:val="left"/>
+      <w:pPr>
+        <w:tabs>
+          <w:tab w:val="num" w:pos="2160"/>
+        </w:tabs>
+        <w:ind w:left="2160" w:hanging="360"/>
+      </w:pPr>
+    </w:lvl>
+    <w:lvl w:ilvl="3" w:tentative="1">
+      <w:start w:val="1"/>
+      <w:numFmt w:val="decimal"/>
+      <w:lvlText w:val="%4."/>
+      <w:lvlJc w:val="left"/>
+      <w:pPr>
+        <w:tabs>
+          <w:tab w:val="num" w:pos="2880"/>
+        </w:tabs>
+        <w:ind w:left="2880" w:hanging="360"/>
+      </w:pPr>
+    </w:lvl>
+    <w:lvl w:ilvl="4" w:tentative="1">
+      <w:start w:val="1"/>
+      <w:numFmt w:val="decimal"/>
+      <w:lvlText w:val="%5."/>
+      <w:lvlJc w:val="left"/>
+      <w:pPr>
+        <w:tabs>
+          <w:tab w:val="num" w:pos="3600"/>
+        </w:tabs>
+        <w:ind w:left="3600" w:hanging="360"/>
+      </w:pPr>
+    </w:lvl>
+    <w:lvl w:ilvl="5" w:tentative="1">
+      <w:start w:val="1"/>
+      <w:numFmt w:val="decimal"/>
+      <w:lvlText w:val="%6."/>
+      <w:lvlJc w:val="left"/>
+      <w:pPr>
+        <w:tabs>
+          <w:tab w:val="num" w:pos="4320"/>
+        </w:tabs>
+        <w:ind w:left="4320" w:hanging="360"/>
+      </w:pPr>
+    </w:lvl>
+    <w:lvl w:ilvl="6" w:tentative="1">
+      <w:start w:val="1"/>
+      <w:numFmt w:val="decimal"/>
+      <w:lvlText w:val="%7."/>
+      <w:lvlJc w:val="left"/>
+      <w:pPr>
+        <w:tabs>
+          <w:tab w:val="num" w:pos="5040"/>
+        </w:tabs>
+        <w:ind w:left="5040" w:hanging="360"/>
+      </w:pPr>
+    </w:lvl>
+    <w:lvl w:ilvl="7" w:tentative="1">
+      <w:start w:val="1"/>
+      <w:numFmt w:val="decimal"/>
+      <w:lvlText w:val="%8."/>
+      <w:lvlJc w:val="left"/>
+      <w:pPr>
+        <w:tabs>
+          <w:tab w:val="num" w:pos="5760"/>
+        </w:tabs>
+        <w:ind w:left="5760" w:hanging="360"/>
+      </w:pPr>
+    </w:lvl>
+    <w:lvl w:ilvl="8" w:tentative="1">
+      <w:start w:val="1"/>
+      <w:numFmt w:val="decimal"/>
+      <w:lvlText w:val="%9."/>
+      <w:lvlJc w:val="left"/>
+      <w:pPr>
+        <w:tabs>
+          <w:tab w:val="num" w:pos="6480"/>
+        </w:tabs>
+        <w:ind w:left="6480" w:hanging="360"/>
+      </w:pPr>
+    </w:lvl>
+  </w:abstractNum>
+  <w:abstractNum w:abstractNumId="16" w15:restartNumberingAfterBreak="0">
+    <w:nsid w:val="322561F3"/>
+    <w:multiLevelType w:val="multilevel"/>
+    <w:tmpl w:val="E6D886C2"/>
+    <w:lvl w:ilvl="0">
+      <w:start w:val="1"/>
+      <w:numFmt w:val="decimal"/>
+      <w:lvlText w:val="%1."/>
+      <w:lvlJc w:val="left"/>
+      <w:pPr>
+        <w:tabs>
+          <w:tab w:val="num" w:pos="720"/>
+        </w:tabs>
+        <w:ind w:left="720" w:hanging="360"/>
+      </w:pPr>
+    </w:lvl>
+    <w:lvl w:ilvl="1" w:tentative="1">
+      <w:start w:val="1"/>
+      <w:numFmt w:val="decimal"/>
+      <w:lvlText w:val="%2."/>
+      <w:lvlJc w:val="left"/>
+      <w:pPr>
+        <w:tabs>
+          <w:tab w:val="num" w:pos="1440"/>
+        </w:tabs>
+        <w:ind w:left="1440" w:hanging="360"/>
+      </w:pPr>
+    </w:lvl>
+    <w:lvl w:ilvl="2" w:tentative="1">
+      <w:start w:val="1"/>
+      <w:numFmt w:val="decimal"/>
+      <w:lvlText w:val="%3."/>
+      <w:lvlJc w:val="left"/>
+      <w:pPr>
+        <w:tabs>
+          <w:tab w:val="num" w:pos="2160"/>
+        </w:tabs>
+        <w:ind w:left="2160" w:hanging="360"/>
+      </w:pPr>
+    </w:lvl>
+    <w:lvl w:ilvl="3" w:tentative="1">
+      <w:start w:val="1"/>
+      <w:numFmt w:val="decimal"/>
+      <w:lvlText w:val="%4."/>
+      <w:lvlJc w:val="left"/>
+      <w:pPr>
+        <w:tabs>
+          <w:tab w:val="num" w:pos="2880"/>
+        </w:tabs>
+        <w:ind w:left="2880" w:hanging="360"/>
+      </w:pPr>
+    </w:lvl>
+    <w:lvl w:ilvl="4" w:tentative="1">
+      <w:start w:val="1"/>
+      <w:numFmt w:val="decimal"/>
+      <w:lvlText w:val="%5."/>
+      <w:lvlJc w:val="left"/>
+      <w:pPr>
+        <w:tabs>
+          <w:tab w:val="num" w:pos="3600"/>
+        </w:tabs>
+        <w:ind w:left="3600" w:hanging="360"/>
+      </w:pPr>
+    </w:lvl>
+    <w:lvl w:ilvl="5" w:tentative="1">
+      <w:start w:val="1"/>
+      <w:numFmt w:val="decimal"/>
+      <w:lvlText w:val="%6."/>
+      <w:lvlJc w:val="left"/>
+      <w:pPr>
+        <w:tabs>
+          <w:tab w:val="num" w:pos="4320"/>
+        </w:tabs>
+        <w:ind w:left="4320" w:hanging="360"/>
+      </w:pPr>
+    </w:lvl>
+    <w:lvl w:ilvl="6" w:tentative="1">
+      <w:start w:val="1"/>
+      <w:numFmt w:val="decimal"/>
+      <w:lvlText w:val="%7."/>
+      <w:lvlJc w:val="left"/>
+      <w:pPr>
+        <w:tabs>
+          <w:tab w:val="num" w:pos="5040"/>
+        </w:tabs>
+        <w:ind w:left="5040" w:hanging="360"/>
+      </w:pPr>
+    </w:lvl>
+    <w:lvl w:ilvl="7" w:tentative="1">
+      <w:start w:val="1"/>
+      <w:numFmt w:val="decimal"/>
+      <w:lvlText w:val="%8."/>
+      <w:lvlJc w:val="left"/>
+      <w:pPr>
+        <w:tabs>
+          <w:tab w:val="num" w:pos="5760"/>
+        </w:tabs>
+        <w:ind w:left="5760" w:hanging="360"/>
+      </w:pPr>
+    </w:lvl>
+    <w:lvl w:ilvl="8" w:tentative="1">
+      <w:start w:val="1"/>
+      <w:numFmt w:val="decimal"/>
+      <w:lvlText w:val="%9."/>
+      <w:lvlJc w:val="left"/>
+      <w:pPr>
+        <w:tabs>
+          <w:tab w:val="num" w:pos="6480"/>
+        </w:tabs>
+        <w:ind w:left="6480" w:hanging="360"/>
+      </w:pPr>
+    </w:lvl>
+  </w:abstractNum>
+  <w:abstractNum w:abstractNumId="17" w15:restartNumberingAfterBreak="0">
     <w:nsid w:val="328439F7"/>
     <w:multiLevelType w:val="multilevel"/>
     <w:tmpl w:val="FD60E9A4"/>
@@ -6713,7 +8702,240 @@
       </w:rPr>
     </w:lvl>
   </w:abstractNum>
-  <w:abstractNum w:abstractNumId="10" w15:restartNumberingAfterBreak="0">
+  <w:abstractNum w:abstractNumId="18" w15:restartNumberingAfterBreak="0">
+    <w:nsid w:val="3749373D"/>
+    <w:multiLevelType w:val="multilevel"/>
+    <w:tmpl w:val="B87C2230"/>
+    <w:lvl w:ilvl="0">
+      <w:start w:val="1"/>
+      <w:numFmt w:val="bullet"/>
+      <w:lvlText w:val=""/>
+      <w:lvlJc w:val="left"/>
+      <w:pPr>
+        <w:tabs>
+          <w:tab w:val="num" w:pos="720"/>
+        </w:tabs>
+        <w:ind w:left="720" w:hanging="360"/>
+      </w:pPr>
+      <w:rPr>
+        <w:rFonts w:ascii="Symbol" w:hAnsi="Symbol" w:hint="default"/>
+      </w:rPr>
+    </w:lvl>
+    <w:lvl w:ilvl="1">
+      <w:start w:val="1"/>
+      <w:numFmt w:val="bullet"/>
+      <w:lvlText w:val="o"/>
+      <w:lvlJc w:val="left"/>
+      <w:pPr>
+        <w:tabs>
+          <w:tab w:val="num" w:pos="1440"/>
+        </w:tabs>
+        <w:ind w:left="1440" w:hanging="360"/>
+      </w:pPr>
+      <w:rPr>
+        <w:rFonts w:ascii="Courier New" w:hAnsi="Courier New" w:hint="default"/>
+        <w:sz w:val="20"/>
+      </w:rPr>
+    </w:lvl>
+    <w:lvl w:ilvl="2" w:tentative="1">
+      <w:start w:val="1"/>
+      <w:numFmt w:val="decimal"/>
+      <w:lvlText w:val="%3."/>
+      <w:lvlJc w:val="left"/>
+      <w:pPr>
+        <w:tabs>
+          <w:tab w:val="num" w:pos="2160"/>
+        </w:tabs>
+        <w:ind w:left="2160" w:hanging="360"/>
+      </w:pPr>
+    </w:lvl>
+    <w:lvl w:ilvl="3" w:tentative="1">
+      <w:start w:val="1"/>
+      <w:numFmt w:val="decimal"/>
+      <w:lvlText w:val="%4."/>
+      <w:lvlJc w:val="left"/>
+      <w:pPr>
+        <w:tabs>
+          <w:tab w:val="num" w:pos="2880"/>
+        </w:tabs>
+        <w:ind w:left="2880" w:hanging="360"/>
+      </w:pPr>
+    </w:lvl>
+    <w:lvl w:ilvl="4" w:tentative="1">
+      <w:start w:val="1"/>
+      <w:numFmt w:val="decimal"/>
+      <w:lvlText w:val="%5."/>
+      <w:lvlJc w:val="left"/>
+      <w:pPr>
+        <w:tabs>
+          <w:tab w:val="num" w:pos="3600"/>
+        </w:tabs>
+        <w:ind w:left="3600" w:hanging="360"/>
+      </w:pPr>
+    </w:lvl>
+    <w:lvl w:ilvl="5" w:tentative="1">
+      <w:start w:val="1"/>
+      <w:numFmt w:val="decimal"/>
+      <w:lvlText w:val="%6."/>
+      <w:lvlJc w:val="left"/>
+      <w:pPr>
+        <w:tabs>
+          <w:tab w:val="num" w:pos="4320"/>
+        </w:tabs>
+        <w:ind w:left="4320" w:hanging="360"/>
+      </w:pPr>
+    </w:lvl>
+    <w:lvl w:ilvl="6" w:tentative="1">
+      <w:start w:val="1"/>
+      <w:numFmt w:val="decimal"/>
+      <w:lvlText w:val="%7."/>
+      <w:lvlJc w:val="left"/>
+      <w:pPr>
+        <w:tabs>
+          <w:tab w:val="num" w:pos="5040"/>
+        </w:tabs>
+        <w:ind w:left="5040" w:hanging="360"/>
+      </w:pPr>
+    </w:lvl>
+    <w:lvl w:ilvl="7" w:tentative="1">
+      <w:start w:val="1"/>
+      <w:numFmt w:val="decimal"/>
+      <w:lvlText w:val="%8."/>
+      <w:lvlJc w:val="left"/>
+      <w:pPr>
+        <w:tabs>
+          <w:tab w:val="num" w:pos="5760"/>
+        </w:tabs>
+        <w:ind w:left="5760" w:hanging="360"/>
+      </w:pPr>
+    </w:lvl>
+    <w:lvl w:ilvl="8" w:tentative="1">
+      <w:start w:val="1"/>
+      <w:numFmt w:val="decimal"/>
+      <w:lvlText w:val="%9."/>
+      <w:lvlJc w:val="left"/>
+      <w:pPr>
+        <w:tabs>
+          <w:tab w:val="num" w:pos="6480"/>
+        </w:tabs>
+        <w:ind w:left="6480" w:hanging="360"/>
+      </w:pPr>
+    </w:lvl>
+  </w:abstractNum>
+  <w:abstractNum w:abstractNumId="19" w15:restartNumberingAfterBreak="0">
+    <w:nsid w:val="37EC0834"/>
+    <w:multiLevelType w:val="multilevel"/>
+    <w:tmpl w:val="B8C4DB6E"/>
+    <w:lvl w:ilvl="0">
+      <w:start w:val="1"/>
+      <w:numFmt w:val="decimal"/>
+      <w:lvlText w:val="%1."/>
+      <w:lvlJc w:val="left"/>
+      <w:pPr>
+        <w:tabs>
+          <w:tab w:val="num" w:pos="720"/>
+        </w:tabs>
+        <w:ind w:left="720" w:hanging="360"/>
+      </w:pPr>
+    </w:lvl>
+    <w:lvl w:ilvl="1" w:tentative="1">
+      <w:start w:val="1"/>
+      <w:numFmt w:val="decimal"/>
+      <w:lvlText w:val="%2."/>
+      <w:lvlJc w:val="left"/>
+      <w:pPr>
+        <w:tabs>
+          <w:tab w:val="num" w:pos="1440"/>
+        </w:tabs>
+        <w:ind w:left="1440" w:hanging="360"/>
+      </w:pPr>
+    </w:lvl>
+    <w:lvl w:ilvl="2" w:tentative="1">
+      <w:start w:val="1"/>
+      <w:numFmt w:val="decimal"/>
+      <w:lvlText w:val="%3."/>
+      <w:lvlJc w:val="left"/>
+      <w:pPr>
+        <w:tabs>
+          <w:tab w:val="num" w:pos="2160"/>
+        </w:tabs>
+        <w:ind w:left="2160" w:hanging="360"/>
+      </w:pPr>
+    </w:lvl>
+    <w:lvl w:ilvl="3" w:tentative="1">
+      <w:start w:val="1"/>
+      <w:numFmt w:val="decimal"/>
+      <w:lvlText w:val="%4."/>
+      <w:lvlJc w:val="left"/>
+      <w:pPr>
+        <w:tabs>
+          <w:tab w:val="num" w:pos="2880"/>
+        </w:tabs>
+        <w:ind w:left="2880" w:hanging="360"/>
+      </w:pPr>
+    </w:lvl>
+    <w:lvl w:ilvl="4" w:tentative="1">
+      <w:start w:val="1"/>
+      <w:numFmt w:val="decimal"/>
+      <w:lvlText w:val="%5."/>
+      <w:lvlJc w:val="left"/>
+      <w:pPr>
+        <w:tabs>
+          <w:tab w:val="num" w:pos="3600"/>
+        </w:tabs>
+        <w:ind w:left="3600" w:hanging="360"/>
+      </w:pPr>
+    </w:lvl>
+    <w:lvl w:ilvl="5" w:tentative="1">
+      <w:start w:val="1"/>
+      <w:numFmt w:val="decimal"/>
+      <w:lvlText w:val="%6."/>
+      <w:lvlJc w:val="left"/>
+      <w:pPr>
+        <w:tabs>
+          <w:tab w:val="num" w:pos="4320"/>
+        </w:tabs>
+        <w:ind w:left="4320" w:hanging="360"/>
+      </w:pPr>
+    </w:lvl>
+    <w:lvl w:ilvl="6" w:tentative="1">
+      <w:start w:val="1"/>
+      <w:numFmt w:val="decimal"/>
+      <w:lvlText w:val="%7."/>
+      <w:lvlJc w:val="left"/>
+      <w:pPr>
+        <w:tabs>
+          <w:tab w:val="num" w:pos="5040"/>
+        </w:tabs>
+        <w:ind w:left="5040" w:hanging="360"/>
+      </w:pPr>
+    </w:lvl>
+    <w:lvl w:ilvl="7" w:tentative="1">
+      <w:start w:val="1"/>
+      <w:numFmt w:val="decimal"/>
+      <w:lvlText w:val="%8."/>
+      <w:lvlJc w:val="left"/>
+      <w:pPr>
+        <w:tabs>
+          <w:tab w:val="num" w:pos="5760"/>
+        </w:tabs>
+        <w:ind w:left="5760" w:hanging="360"/>
+      </w:pPr>
+    </w:lvl>
+    <w:lvl w:ilvl="8" w:tentative="1">
+      <w:start w:val="1"/>
+      <w:numFmt w:val="decimal"/>
+      <w:lvlText w:val="%9."/>
+      <w:lvlJc w:val="left"/>
+      <w:pPr>
+        <w:tabs>
+          <w:tab w:val="num" w:pos="6480"/>
+        </w:tabs>
+        <w:ind w:left="6480" w:hanging="360"/>
+      </w:pPr>
+    </w:lvl>
+  </w:abstractNum>
+  <w:abstractNum w:abstractNumId="20" w15:restartNumberingAfterBreak="0">
     <w:nsid w:val="3CA55328"/>
     <w:multiLevelType w:val="hybridMultilevel"/>
     <w:tmpl w:val="445CE678"/>
@@ -6825,7 +9047,124 @@
       </w:rPr>
     </w:lvl>
   </w:abstractNum>
-  <w:abstractNum w:abstractNumId="11" w15:restartNumberingAfterBreak="0">
+  <w:abstractNum w:abstractNumId="21" w15:restartNumberingAfterBreak="0">
+    <w:nsid w:val="3D4837F1"/>
+    <w:multiLevelType w:val="multilevel"/>
+    <w:tmpl w:val="CE261ECC"/>
+    <w:lvl w:ilvl="0">
+      <w:start w:val="1"/>
+      <w:numFmt w:val="decimal"/>
+      <w:lvlText w:val="%1."/>
+      <w:lvlJc w:val="left"/>
+      <w:pPr>
+        <w:tabs>
+          <w:tab w:val="num" w:pos="720"/>
+        </w:tabs>
+        <w:ind w:left="720" w:hanging="360"/>
+      </w:pPr>
+    </w:lvl>
+    <w:lvl w:ilvl="1">
+      <w:start w:val="1"/>
+      <w:numFmt w:val="bullet"/>
+      <w:lvlText w:val="o"/>
+      <w:lvlJc w:val="left"/>
+      <w:pPr>
+        <w:tabs>
+          <w:tab w:val="num" w:pos="1440"/>
+        </w:tabs>
+        <w:ind w:left="1440" w:hanging="360"/>
+      </w:pPr>
+      <w:rPr>
+        <w:rFonts w:ascii="Courier New" w:hAnsi="Courier New" w:hint="default"/>
+        <w:sz w:val="20"/>
+      </w:rPr>
+    </w:lvl>
+    <w:lvl w:ilvl="2" w:tentative="1">
+      <w:start w:val="1"/>
+      <w:numFmt w:val="decimal"/>
+      <w:lvlText w:val="%3."/>
+      <w:lvlJc w:val="left"/>
+      <w:pPr>
+        <w:tabs>
+          <w:tab w:val="num" w:pos="2160"/>
+        </w:tabs>
+        <w:ind w:left="2160" w:hanging="360"/>
+      </w:pPr>
+    </w:lvl>
+    <w:lvl w:ilvl="3" w:tentative="1">
+      <w:start w:val="1"/>
+      <w:numFmt w:val="decimal"/>
+      <w:lvlText w:val="%4."/>
+      <w:lvlJc w:val="left"/>
+      <w:pPr>
+        <w:tabs>
+          <w:tab w:val="num" w:pos="2880"/>
+        </w:tabs>
+        <w:ind w:left="2880" w:hanging="360"/>
+      </w:pPr>
+    </w:lvl>
+    <w:lvl w:ilvl="4" w:tentative="1">
+      <w:start w:val="1"/>
+      <w:numFmt w:val="decimal"/>
+      <w:lvlText w:val="%5."/>
+      <w:lvlJc w:val="left"/>
+      <w:pPr>
+        <w:tabs>
+          <w:tab w:val="num" w:pos="3600"/>
+        </w:tabs>
+        <w:ind w:left="3600" w:hanging="360"/>
+      </w:pPr>
+    </w:lvl>
+    <w:lvl w:ilvl="5" w:tentative="1">
+      <w:start w:val="1"/>
+      <w:numFmt w:val="decimal"/>
+      <w:lvlText w:val="%6."/>
+      <w:lvlJc w:val="left"/>
+      <w:pPr>
+        <w:tabs>
+          <w:tab w:val="num" w:pos="4320"/>
+        </w:tabs>
+        <w:ind w:left="4320" w:hanging="360"/>
+      </w:pPr>
+    </w:lvl>
+    <w:lvl w:ilvl="6" w:tentative="1">
+      <w:start w:val="1"/>
+      <w:numFmt w:val="decimal"/>
+      <w:lvlText w:val="%7."/>
+      <w:lvlJc w:val="left"/>
+      <w:pPr>
+        <w:tabs>
+          <w:tab w:val="num" w:pos="5040"/>
+        </w:tabs>
+        <w:ind w:left="5040" w:hanging="360"/>
+      </w:pPr>
+    </w:lvl>
+    <w:lvl w:ilvl="7" w:tentative="1">
+      <w:start w:val="1"/>
+      <w:numFmt w:val="decimal"/>
+      <w:lvlText w:val="%8."/>
+      <w:lvlJc w:val="left"/>
+      <w:pPr>
+        <w:tabs>
+          <w:tab w:val="num" w:pos="5760"/>
+        </w:tabs>
+        <w:ind w:left="5760" w:hanging="360"/>
+      </w:pPr>
+    </w:lvl>
+    <w:lvl w:ilvl="8" w:tentative="1">
+      <w:start w:val="1"/>
+      <w:numFmt w:val="decimal"/>
+      <w:lvlText w:val="%9."/>
+      <w:lvlJc w:val="left"/>
+      <w:pPr>
+        <w:tabs>
+          <w:tab w:val="num" w:pos="6480"/>
+        </w:tabs>
+        <w:ind w:left="6480" w:hanging="360"/>
+      </w:pPr>
+    </w:lvl>
+  </w:abstractNum>
+  <w:abstractNum w:abstractNumId="22" w15:restartNumberingAfterBreak="0">
     <w:nsid w:val="3F9046E5"/>
     <w:multiLevelType w:val="multilevel"/>
     <w:tmpl w:val="E41CA454"/>
@@ -6974,7 +9313,7 @@
       </w:rPr>
     </w:lvl>
   </w:abstractNum>
-  <w:abstractNum w:abstractNumId="12" w15:restartNumberingAfterBreak="0">
+  <w:abstractNum w:abstractNumId="23" w15:restartNumberingAfterBreak="0">
     <w:nsid w:val="45EB78AC"/>
     <w:multiLevelType w:val="multilevel"/>
     <w:tmpl w:val="6E4E06B8"/>
@@ -7123,7 +9462,7 @@
       </w:rPr>
     </w:lvl>
   </w:abstractNum>
-  <w:abstractNum w:abstractNumId="13" w15:restartNumberingAfterBreak="0">
+  <w:abstractNum w:abstractNumId="24" w15:restartNumberingAfterBreak="0">
     <w:nsid w:val="472E68C1"/>
     <w:multiLevelType w:val="multilevel"/>
     <w:tmpl w:val="F5647D40"/>
@@ -7272,7 +9611,127 @@
       </w:rPr>
     </w:lvl>
   </w:abstractNum>
-  <w:abstractNum w:abstractNumId="14" w15:restartNumberingAfterBreak="0">
+  <w:abstractNum w:abstractNumId="25" w15:restartNumberingAfterBreak="0">
+    <w:nsid w:val="48A23C83"/>
+    <w:multiLevelType w:val="multilevel"/>
+    <w:tmpl w:val="B87C2230"/>
+    <w:lvl w:ilvl="0">
+      <w:start w:val="1"/>
+      <w:numFmt w:val="bullet"/>
+      <w:lvlText w:val=""/>
+      <w:lvlJc w:val="left"/>
+      <w:pPr>
+        <w:tabs>
+          <w:tab w:val="num" w:pos="720"/>
+        </w:tabs>
+        <w:ind w:left="720" w:hanging="360"/>
+      </w:pPr>
+      <w:rPr>
+        <w:rFonts w:ascii="Symbol" w:hAnsi="Symbol" w:hint="default"/>
+      </w:rPr>
+    </w:lvl>
+    <w:lvl w:ilvl="1">
+      <w:start w:val="1"/>
+      <w:numFmt w:val="bullet"/>
+      <w:lvlText w:val="o"/>
+      <w:lvlJc w:val="left"/>
+      <w:pPr>
+        <w:tabs>
+          <w:tab w:val="num" w:pos="1440"/>
+        </w:tabs>
+        <w:ind w:left="1440" w:hanging="360"/>
+      </w:pPr>
+      <w:rPr>
+        <w:rFonts w:ascii="Courier New" w:hAnsi="Courier New" w:hint="default"/>
+        <w:sz w:val="20"/>
+      </w:rPr>
+    </w:lvl>
+    <w:lvl w:ilvl="2" w:tentative="1">
+      <w:start w:val="1"/>
+      <w:numFmt w:val="decimal"/>
+      <w:lvlText w:val="%3."/>
+      <w:lvlJc w:val="left"/>
+      <w:pPr>
+        <w:tabs>
+          <w:tab w:val="num" w:pos="2160"/>
+        </w:tabs>
+        <w:ind w:left="2160" w:hanging="360"/>
+      </w:pPr>
+    </w:lvl>
+    <w:lvl w:ilvl="3" w:tentative="1">
+      <w:start w:val="1"/>
+      <w:numFmt w:val="decimal"/>
+      <w:lvlText w:val="%4."/>
+      <w:lvlJc w:val="left"/>
+      <w:pPr>
+        <w:tabs>
+          <w:tab w:val="num" w:pos="2880"/>
+        </w:tabs>
+        <w:ind w:left="2880" w:hanging="360"/>
+      </w:pPr>
+    </w:lvl>
+    <w:lvl w:ilvl="4" w:tentative="1">
+      <w:start w:val="1"/>
+      <w:numFmt w:val="decimal"/>
+      <w:lvlText w:val="%5."/>
+      <w:lvlJc w:val="left"/>
+      <w:pPr>
+        <w:tabs>
+          <w:tab w:val="num" w:pos="3600"/>
+        </w:tabs>
+        <w:ind w:left="3600" w:hanging="360"/>
+      </w:pPr>
+    </w:lvl>
+    <w:lvl w:ilvl="5" w:tentative="1">
+      <w:start w:val="1"/>
+      <w:numFmt w:val="decimal"/>
+      <w:lvlText w:val="%6."/>
+      <w:lvlJc w:val="left"/>
+      <w:pPr>
+        <w:tabs>
+          <w:tab w:val="num" w:pos="4320"/>
+        </w:tabs>
+        <w:ind w:left="4320" w:hanging="360"/>
+      </w:pPr>
+    </w:lvl>
+    <w:lvl w:ilvl="6" w:tentative="1">
+      <w:start w:val="1"/>
+      <w:numFmt w:val="decimal"/>
+      <w:lvlText w:val="%7."/>
+      <w:lvlJc w:val="left"/>
+      <w:pPr>
+        <w:tabs>
+          <w:tab w:val="num" w:pos="5040"/>
+        </w:tabs>
+        <w:ind w:left="5040" w:hanging="360"/>
+      </w:pPr>
+    </w:lvl>
+    <w:lvl w:ilvl="7" w:tentative="1">
+      <w:start w:val="1"/>
+      <w:numFmt w:val="decimal"/>
+      <w:lvlText w:val="%8."/>
+      <w:lvlJc w:val="left"/>
+      <w:pPr>
+        <w:tabs>
+          <w:tab w:val="num" w:pos="5760"/>
+        </w:tabs>
+        <w:ind w:left="5760" w:hanging="360"/>
+      </w:pPr>
+    </w:lvl>
+    <w:lvl w:ilvl="8" w:tentative="1">
+      <w:start w:val="1"/>
+      <w:numFmt w:val="decimal"/>
+      <w:lvlText w:val="%9."/>
+      <w:lvlJc w:val="left"/>
+      <w:pPr>
+        <w:tabs>
+          <w:tab w:val="num" w:pos="6480"/>
+        </w:tabs>
+        <w:ind w:left="6480" w:hanging="360"/>
+      </w:pPr>
+    </w:lvl>
+  </w:abstractNum>
+  <w:abstractNum w:abstractNumId="26" w15:restartNumberingAfterBreak="0">
     <w:nsid w:val="51805CF3"/>
     <w:multiLevelType w:val="multilevel"/>
     <w:tmpl w:val="6532BCE4"/>
@@ -7385,7 +9844,7 @@
       </w:pPr>
     </w:lvl>
   </w:abstractNum>
-  <w:abstractNum w:abstractNumId="15" w15:restartNumberingAfterBreak="0">
+  <w:abstractNum w:abstractNumId="27" w15:restartNumberingAfterBreak="0">
     <w:nsid w:val="54CD16B9"/>
     <w:multiLevelType w:val="multilevel"/>
     <w:tmpl w:val="CE94C30E"/>
@@ -7534,7 +9993,7 @@
       </w:rPr>
     </w:lvl>
   </w:abstractNum>
-  <w:abstractNum w:abstractNumId="16" w15:restartNumberingAfterBreak="0">
+  <w:abstractNum w:abstractNumId="28" w15:restartNumberingAfterBreak="0">
     <w:nsid w:val="5A006BD8"/>
     <w:multiLevelType w:val="multilevel"/>
     <w:tmpl w:val="2ADEE146"/>
@@ -7683,7 +10142,7 @@
       </w:rPr>
     </w:lvl>
   </w:abstractNum>
-  <w:abstractNum w:abstractNumId="17" w15:restartNumberingAfterBreak="0">
+  <w:abstractNum w:abstractNumId="29" w15:restartNumberingAfterBreak="0">
     <w:nsid w:val="5E24616F"/>
     <w:multiLevelType w:val="multilevel"/>
     <w:tmpl w:val="4CFCB78E"/>
@@ -7832,7 +10291,7 @@
       </w:rPr>
     </w:lvl>
   </w:abstractNum>
-  <w:abstractNum w:abstractNumId="18" w15:restartNumberingAfterBreak="0">
+  <w:abstractNum w:abstractNumId="30" w15:restartNumberingAfterBreak="0">
     <w:nsid w:val="5E65224D"/>
     <w:multiLevelType w:val="multilevel"/>
     <w:tmpl w:val="135618D0"/>
@@ -7981,7 +10440,7 @@
       </w:rPr>
     </w:lvl>
   </w:abstractNum>
-  <w:abstractNum w:abstractNumId="19" w15:restartNumberingAfterBreak="0">
+  <w:abstractNum w:abstractNumId="31" w15:restartNumberingAfterBreak="0">
     <w:nsid w:val="6057361C"/>
     <w:multiLevelType w:val="hybridMultilevel"/>
     <w:tmpl w:val="EA0A0C70"/>
@@ -8070,7 +10529,454 @@
       </w:pPr>
     </w:lvl>
   </w:abstractNum>
-  <w:abstractNum w:abstractNumId="20" w15:restartNumberingAfterBreak="0">
+  <w:abstractNum w:abstractNumId="32" w15:restartNumberingAfterBreak="0">
+    <w:nsid w:val="6C821663"/>
+    <w:multiLevelType w:val="multilevel"/>
+    <w:tmpl w:val="30EAF40A"/>
+    <w:lvl w:ilvl="0">
+      <w:start w:val="1"/>
+      <w:numFmt w:val="bullet"/>
+      <w:lvlText w:val=""/>
+      <w:lvlJc w:val="left"/>
+      <w:pPr>
+        <w:tabs>
+          <w:tab w:val="num" w:pos="720"/>
+        </w:tabs>
+        <w:ind w:left="720" w:hanging="360"/>
+      </w:pPr>
+      <w:rPr>
+        <w:rFonts w:ascii="Symbol" w:hAnsi="Symbol" w:hint="default"/>
+        <w:sz w:val="20"/>
+      </w:rPr>
+    </w:lvl>
+    <w:lvl w:ilvl="1" w:tentative="1">
+      <w:start w:val="1"/>
+      <w:numFmt w:val="bullet"/>
+      <w:lvlText w:val="o"/>
+      <w:lvlJc w:val="left"/>
+      <w:pPr>
+        <w:tabs>
+          <w:tab w:val="num" w:pos="1440"/>
+        </w:tabs>
+        <w:ind w:left="1440" w:hanging="360"/>
+      </w:pPr>
+      <w:rPr>
+        <w:rFonts w:ascii="Courier New" w:hAnsi="Courier New" w:hint="default"/>
+        <w:sz w:val="20"/>
+      </w:rPr>
+    </w:lvl>
+    <w:lvl w:ilvl="2" w:tentative="1">
+      <w:start w:val="1"/>
+      <w:numFmt w:val="bullet"/>
+      <w:lvlText w:val=""/>
+      <w:lvlJc w:val="left"/>
+      <w:pPr>
+        <w:tabs>
+          <w:tab w:val="num" w:pos="2160"/>
+        </w:tabs>
+        <w:ind w:left="2160" w:hanging="360"/>
+      </w:pPr>
+      <w:rPr>
+        <w:rFonts w:ascii="Wingdings" w:hAnsi="Wingdings" w:hint="default"/>
+        <w:sz w:val="20"/>
+      </w:rPr>
+    </w:lvl>
+    <w:lvl w:ilvl="3" w:tentative="1">
+      <w:start w:val="1"/>
+      <w:numFmt w:val="bullet"/>
+      <w:lvlText w:val=""/>
+      <w:lvlJc w:val="left"/>
+      <w:pPr>
+        <w:tabs>
+          <w:tab w:val="num" w:pos="2880"/>
+        </w:tabs>
+        <w:ind w:left="2880" w:hanging="360"/>
+      </w:pPr>
+      <w:rPr>
+        <w:rFonts w:ascii="Wingdings" w:hAnsi="Wingdings" w:hint="default"/>
+        <w:sz w:val="20"/>
+      </w:rPr>
+    </w:lvl>
+    <w:lvl w:ilvl="4" w:tentative="1">
+      <w:start w:val="1"/>
+      <w:numFmt w:val="bullet"/>
+      <w:lvlText w:val=""/>
+      <w:lvlJc w:val="left"/>
+      <w:pPr>
+        <w:tabs>
+          <w:tab w:val="num" w:pos="3600"/>
+        </w:tabs>
+        <w:ind w:left="3600" w:hanging="360"/>
+      </w:pPr>
+      <w:rPr>
+        <w:rFonts w:ascii="Wingdings" w:hAnsi="Wingdings" w:hint="default"/>
+        <w:sz w:val="20"/>
+      </w:rPr>
+    </w:lvl>
+    <w:lvl w:ilvl="5" w:tentative="1">
+      <w:start w:val="1"/>
+      <w:numFmt w:val="bullet"/>
+      <w:lvlText w:val=""/>
+      <w:lvlJc w:val="left"/>
+      <w:pPr>
+        <w:tabs>
+          <w:tab w:val="num" w:pos="4320"/>
+        </w:tabs>
+        <w:ind w:left="4320" w:hanging="360"/>
+      </w:pPr>
+      <w:rPr>
+        <w:rFonts w:ascii="Wingdings" w:hAnsi="Wingdings" w:hint="default"/>
+        <w:sz w:val="20"/>
+      </w:rPr>
+    </w:lvl>
+    <w:lvl w:ilvl="6" w:tentative="1">
+      <w:start w:val="1"/>
+      <w:numFmt w:val="bullet"/>
+      <w:lvlText w:val=""/>
+      <w:lvlJc w:val="left"/>
+      <w:pPr>
+        <w:tabs>
+          <w:tab w:val="num" w:pos="5040"/>
+        </w:tabs>
+        <w:ind w:left="5040" w:hanging="360"/>
+      </w:pPr>
+      <w:rPr>
+        <w:rFonts w:ascii="Wingdings" w:hAnsi="Wingdings" w:hint="default"/>
+        <w:sz w:val="20"/>
+      </w:rPr>
+    </w:lvl>
+    <w:lvl w:ilvl="7" w:tentative="1">
+      <w:start w:val="1"/>
+      <w:numFmt w:val="bullet"/>
+      <w:lvlText w:val=""/>
+      <w:lvlJc w:val="left"/>
+      <w:pPr>
+        <w:tabs>
+          <w:tab w:val="num" w:pos="5760"/>
+        </w:tabs>
+        <w:ind w:left="5760" w:hanging="360"/>
+      </w:pPr>
+      <w:rPr>
+        <w:rFonts w:ascii="Wingdings" w:hAnsi="Wingdings" w:hint="default"/>
+        <w:sz w:val="20"/>
+      </w:rPr>
+    </w:lvl>
+    <w:lvl w:ilvl="8" w:tentative="1">
+      <w:start w:val="1"/>
+      <w:numFmt w:val="bullet"/>
+      <w:lvlText w:val=""/>
+      <w:lvlJc w:val="left"/>
+      <w:pPr>
+        <w:tabs>
+          <w:tab w:val="num" w:pos="6480"/>
+        </w:tabs>
+        <w:ind w:left="6480" w:hanging="360"/>
+      </w:pPr>
+      <w:rPr>
+        <w:rFonts w:ascii="Wingdings" w:hAnsi="Wingdings" w:hint="default"/>
+        <w:sz w:val="20"/>
+      </w:rPr>
+    </w:lvl>
+  </w:abstractNum>
+  <w:abstractNum w:abstractNumId="33" w15:restartNumberingAfterBreak="0">
+    <w:nsid w:val="6DA64A04"/>
+    <w:multiLevelType w:val="multilevel"/>
+    <w:tmpl w:val="6272053A"/>
+    <w:lvl w:ilvl="0">
+      <w:start w:val="1"/>
+      <w:numFmt w:val="bullet"/>
+      <w:lvlText w:val=""/>
+      <w:lvlJc w:val="left"/>
+      <w:pPr>
+        <w:tabs>
+          <w:tab w:val="num" w:pos="720"/>
+        </w:tabs>
+        <w:ind w:left="720" w:hanging="360"/>
+      </w:pPr>
+      <w:rPr>
+        <w:rFonts w:ascii="Symbol" w:hAnsi="Symbol" w:hint="default"/>
+        <w:sz w:val="20"/>
+      </w:rPr>
+    </w:lvl>
+    <w:lvl w:ilvl="1" w:tentative="1">
+      <w:start w:val="1"/>
+      <w:numFmt w:val="bullet"/>
+      <w:lvlText w:val="o"/>
+      <w:lvlJc w:val="left"/>
+      <w:pPr>
+        <w:tabs>
+          <w:tab w:val="num" w:pos="1440"/>
+        </w:tabs>
+        <w:ind w:left="1440" w:hanging="360"/>
+      </w:pPr>
+      <w:rPr>
+        <w:rFonts w:ascii="Courier New" w:hAnsi="Courier New" w:hint="default"/>
+        <w:sz w:val="20"/>
+      </w:rPr>
+    </w:lvl>
+    <w:lvl w:ilvl="2" w:tentative="1">
+      <w:start w:val="1"/>
+      <w:numFmt w:val="bullet"/>
+      <w:lvlText w:val=""/>
+      <w:lvlJc w:val="left"/>
+      <w:pPr>
+        <w:tabs>
+          <w:tab w:val="num" w:pos="2160"/>
+        </w:tabs>
+        <w:ind w:left="2160" w:hanging="360"/>
+      </w:pPr>
+      <w:rPr>
+        <w:rFonts w:ascii="Wingdings" w:hAnsi="Wingdings" w:hint="default"/>
+        <w:sz w:val="20"/>
+      </w:rPr>
+    </w:lvl>
+    <w:lvl w:ilvl="3" w:tentative="1">
+      <w:start w:val="1"/>
+      <w:numFmt w:val="bullet"/>
+      <w:lvlText w:val=""/>
+      <w:lvlJc w:val="left"/>
+      <w:pPr>
+        <w:tabs>
+          <w:tab w:val="num" w:pos="2880"/>
+        </w:tabs>
+        <w:ind w:left="2880" w:hanging="360"/>
+      </w:pPr>
+      <w:rPr>
+        <w:rFonts w:ascii="Wingdings" w:hAnsi="Wingdings" w:hint="default"/>
+        <w:sz w:val="20"/>
+      </w:rPr>
+    </w:lvl>
+    <w:lvl w:ilvl="4" w:tentative="1">
+      <w:start w:val="1"/>
+      <w:numFmt w:val="bullet"/>
+      <w:lvlText w:val=""/>
+      <w:lvlJc w:val="left"/>
+      <w:pPr>
+        <w:tabs>
+          <w:tab w:val="num" w:pos="3600"/>
+        </w:tabs>
+        <w:ind w:left="3600" w:hanging="360"/>
+      </w:pPr>
+      <w:rPr>
+        <w:rFonts w:ascii="Wingdings" w:hAnsi="Wingdings" w:hint="default"/>
+        <w:sz w:val="20"/>
+      </w:rPr>
+    </w:lvl>
+    <w:lvl w:ilvl="5" w:tentative="1">
+      <w:start w:val="1"/>
+      <w:numFmt w:val="bullet"/>
+      <w:lvlText w:val=""/>
+      <w:lvlJc w:val="left"/>
+      <w:pPr>
+        <w:tabs>
+          <w:tab w:val="num" w:pos="4320"/>
+        </w:tabs>
+        <w:ind w:left="4320" w:hanging="360"/>
+      </w:pPr>
+      <w:rPr>
+        <w:rFonts w:ascii="Wingdings" w:hAnsi="Wingdings" w:hint="default"/>
+        <w:sz w:val="20"/>
+      </w:rPr>
+    </w:lvl>
+    <w:lvl w:ilvl="6" w:tentative="1">
+      <w:start w:val="1"/>
+      <w:numFmt w:val="bullet"/>
+      <w:lvlText w:val=""/>
+      <w:lvlJc w:val="left"/>
+      <w:pPr>
+        <w:tabs>
+          <w:tab w:val="num" w:pos="5040"/>
+        </w:tabs>
+        <w:ind w:left="5040" w:hanging="360"/>
+      </w:pPr>
+      <w:rPr>
+        <w:rFonts w:ascii="Wingdings" w:hAnsi="Wingdings" w:hint="default"/>
+        <w:sz w:val="20"/>
+      </w:rPr>
+    </w:lvl>
+    <w:lvl w:ilvl="7" w:tentative="1">
+      <w:start w:val="1"/>
+      <w:numFmt w:val="bullet"/>
+      <w:lvlText w:val=""/>
+      <w:lvlJc w:val="left"/>
+      <w:pPr>
+        <w:tabs>
+          <w:tab w:val="num" w:pos="5760"/>
+        </w:tabs>
+        <w:ind w:left="5760" w:hanging="360"/>
+      </w:pPr>
+      <w:rPr>
+        <w:rFonts w:ascii="Wingdings" w:hAnsi="Wingdings" w:hint="default"/>
+        <w:sz w:val="20"/>
+      </w:rPr>
+    </w:lvl>
+    <w:lvl w:ilvl="8" w:tentative="1">
+      <w:start w:val="1"/>
+      <w:numFmt w:val="bullet"/>
+      <w:lvlText w:val=""/>
+      <w:lvlJc w:val="left"/>
+      <w:pPr>
+        <w:tabs>
+          <w:tab w:val="num" w:pos="6480"/>
+        </w:tabs>
+        <w:ind w:left="6480" w:hanging="360"/>
+      </w:pPr>
+      <w:rPr>
+        <w:rFonts w:ascii="Wingdings" w:hAnsi="Wingdings" w:hint="default"/>
+        <w:sz w:val="20"/>
+      </w:rPr>
+    </w:lvl>
+  </w:abstractNum>
+  <w:abstractNum w:abstractNumId="34" w15:restartNumberingAfterBreak="0">
+    <w:nsid w:val="73D741EE"/>
+    <w:multiLevelType w:val="multilevel"/>
+    <w:tmpl w:val="29DEB6D0"/>
+    <w:lvl w:ilvl="0">
+      <w:start w:val="1"/>
+      <w:numFmt w:val="bullet"/>
+      <w:lvlText w:val=""/>
+      <w:lvlJc w:val="left"/>
+      <w:pPr>
+        <w:tabs>
+          <w:tab w:val="num" w:pos="720"/>
+        </w:tabs>
+        <w:ind w:left="720" w:hanging="360"/>
+      </w:pPr>
+      <w:rPr>
+        <w:rFonts w:ascii="Symbol" w:hAnsi="Symbol" w:hint="default"/>
+        <w:sz w:val="20"/>
+      </w:rPr>
+    </w:lvl>
+    <w:lvl w:ilvl="1" w:tentative="1">
+      <w:start w:val="1"/>
+      <w:numFmt w:val="bullet"/>
+      <w:lvlText w:val="o"/>
+      <w:lvlJc w:val="left"/>
+      <w:pPr>
+        <w:tabs>
+          <w:tab w:val="num" w:pos="1440"/>
+        </w:tabs>
+        <w:ind w:left="1440" w:hanging="360"/>
+      </w:pPr>
+      <w:rPr>
+        <w:rFonts w:ascii="Courier New" w:hAnsi="Courier New" w:hint="default"/>
+        <w:sz w:val="20"/>
+      </w:rPr>
+    </w:lvl>
+    <w:lvl w:ilvl="2" w:tentative="1">
+      <w:start w:val="1"/>
+      <w:numFmt w:val="bullet"/>
+      <w:lvlText w:val=""/>
+      <w:lvlJc w:val="left"/>
+      <w:pPr>
+        <w:tabs>
+          <w:tab w:val="num" w:pos="2160"/>
+        </w:tabs>
+        <w:ind w:left="2160" w:hanging="360"/>
+      </w:pPr>
+      <w:rPr>
+        <w:rFonts w:ascii="Wingdings" w:hAnsi="Wingdings" w:hint="default"/>
+        <w:sz w:val="20"/>
+      </w:rPr>
+    </w:lvl>
+    <w:lvl w:ilvl="3" w:tentative="1">
+      <w:start w:val="1"/>
+      <w:numFmt w:val="bullet"/>
+      <w:lvlText w:val=""/>
+      <w:lvlJc w:val="left"/>
+      <w:pPr>
+        <w:tabs>
+          <w:tab w:val="num" w:pos="2880"/>
+        </w:tabs>
+        <w:ind w:left="2880" w:hanging="360"/>
+      </w:pPr>
+      <w:rPr>
+        <w:rFonts w:ascii="Wingdings" w:hAnsi="Wingdings" w:hint="default"/>
+        <w:sz w:val="20"/>
+      </w:rPr>
+    </w:lvl>
+    <w:lvl w:ilvl="4" w:tentative="1">
+      <w:start w:val="1"/>
+      <w:numFmt w:val="bullet"/>
+      <w:lvlText w:val=""/>
+      <w:lvlJc w:val="left"/>
+      <w:pPr>
+        <w:tabs>
+          <w:tab w:val="num" w:pos="3600"/>
+        </w:tabs>
+        <w:ind w:left="3600" w:hanging="360"/>
+      </w:pPr>
+      <w:rPr>
+        <w:rFonts w:ascii="Wingdings" w:hAnsi="Wingdings" w:hint="default"/>
+        <w:sz w:val="20"/>
+      </w:rPr>
+    </w:lvl>
+    <w:lvl w:ilvl="5" w:tentative="1">
+      <w:start w:val="1"/>
+      <w:numFmt w:val="bullet"/>
+      <w:lvlText w:val=""/>
+      <w:lvlJc w:val="left"/>
+      <w:pPr>
+        <w:tabs>
+          <w:tab w:val="num" w:pos="4320"/>
+        </w:tabs>
+        <w:ind w:left="4320" w:hanging="360"/>
+      </w:pPr>
+      <w:rPr>
+        <w:rFonts w:ascii="Wingdings" w:hAnsi="Wingdings" w:hint="default"/>
+        <w:sz w:val="20"/>
+      </w:rPr>
+    </w:lvl>
+    <w:lvl w:ilvl="6" w:tentative="1">
+      <w:start w:val="1"/>
+      <w:numFmt w:val="bullet"/>
+      <w:lvlText w:val=""/>
+      <w:lvlJc w:val="left"/>
+      <w:pPr>
+        <w:tabs>
+          <w:tab w:val="num" w:pos="5040"/>
+        </w:tabs>
+        <w:ind w:left="5040" w:hanging="360"/>
+      </w:pPr>
+      <w:rPr>
+        <w:rFonts w:ascii="Wingdings" w:hAnsi="Wingdings" w:hint="default"/>
+        <w:sz w:val="20"/>
+      </w:rPr>
+    </w:lvl>
+    <w:lvl w:ilvl="7" w:tentative="1">
+      <w:start w:val="1"/>
+      <w:numFmt w:val="bullet"/>
+      <w:lvlText w:val=""/>
+      <w:lvlJc w:val="left"/>
+      <w:pPr>
+        <w:tabs>
+          <w:tab w:val="num" w:pos="5760"/>
+        </w:tabs>
+        <w:ind w:left="5760" w:hanging="360"/>
+      </w:pPr>
+      <w:rPr>
+        <w:rFonts w:ascii="Wingdings" w:hAnsi="Wingdings" w:hint="default"/>
+        <w:sz w:val="20"/>
+      </w:rPr>
+    </w:lvl>
+    <w:lvl w:ilvl="8" w:tentative="1">
+      <w:start w:val="1"/>
+      <w:numFmt w:val="bullet"/>
+      <w:lvlText w:val=""/>
+      <w:lvlJc w:val="left"/>
+      <w:pPr>
+        <w:tabs>
+          <w:tab w:val="num" w:pos="6480"/>
+        </w:tabs>
+        <w:ind w:left="6480" w:hanging="360"/>
+      </w:pPr>
+      <w:rPr>
+        <w:rFonts w:ascii="Wingdings" w:hAnsi="Wingdings" w:hint="default"/>
+        <w:sz w:val="20"/>
+      </w:rPr>
+    </w:lvl>
+  </w:abstractNum>
+  <w:abstractNum w:abstractNumId="35" w15:restartNumberingAfterBreak="0">
     <w:nsid w:val="74982F55"/>
     <w:multiLevelType w:val="multilevel"/>
     <w:tmpl w:val="13B207DA"/>
@@ -8220,67 +11126,112 @@
     </w:lvl>
   </w:abstractNum>
   <w:num w:numId="1" w16cid:durableId="1768884924">
+    <w:abstractNumId w:val="31"/>
+  </w:num>
+  <w:num w:numId="2" w16cid:durableId="598948722">
+    <w:abstractNumId w:val="9"/>
+  </w:num>
+  <w:num w:numId="3" w16cid:durableId="1601723193">
+    <w:abstractNumId w:val="22"/>
+  </w:num>
+  <w:num w:numId="4" w16cid:durableId="1825929933">
+    <w:abstractNumId w:val="28"/>
+  </w:num>
+  <w:num w:numId="5" w16cid:durableId="1216703024">
+    <w:abstractNumId w:val="27"/>
+  </w:num>
+  <w:num w:numId="6" w16cid:durableId="1367412151">
+    <w:abstractNumId w:val="35"/>
+  </w:num>
+  <w:num w:numId="7" w16cid:durableId="877548012">
+    <w:abstractNumId w:val="29"/>
+  </w:num>
+  <w:num w:numId="8" w16cid:durableId="1314722083">
+    <w:abstractNumId w:val="7"/>
+  </w:num>
+  <w:num w:numId="9" w16cid:durableId="761951945">
+    <w:abstractNumId w:val="8"/>
+  </w:num>
+  <w:num w:numId="10" w16cid:durableId="832646131">
+    <w:abstractNumId w:val="24"/>
+  </w:num>
+  <w:num w:numId="11" w16cid:durableId="811674874">
+    <w:abstractNumId w:val="20"/>
+  </w:num>
+  <w:num w:numId="12" w16cid:durableId="339819544">
+    <w:abstractNumId w:val="26"/>
+  </w:num>
+  <w:num w:numId="13" w16cid:durableId="234166326">
+    <w:abstractNumId w:val="5"/>
+  </w:num>
+  <w:num w:numId="14" w16cid:durableId="1936789976">
+    <w:abstractNumId w:val="10"/>
+  </w:num>
+  <w:num w:numId="15" w16cid:durableId="2111311713">
+    <w:abstractNumId w:val="23"/>
+  </w:num>
+  <w:num w:numId="16" w16cid:durableId="627123813">
+    <w:abstractNumId w:val="13"/>
+  </w:num>
+  <w:num w:numId="17" w16cid:durableId="1084372407">
+    <w:abstractNumId w:val="14"/>
+  </w:num>
+  <w:num w:numId="18" w16cid:durableId="440613758">
+    <w:abstractNumId w:val="30"/>
+  </w:num>
+  <w:num w:numId="19" w16cid:durableId="559175686">
+    <w:abstractNumId w:val="12"/>
+  </w:num>
+  <w:num w:numId="20" w16cid:durableId="1538663609">
+    <w:abstractNumId w:val="17"/>
+  </w:num>
+  <w:num w:numId="21" w16cid:durableId="2080707849">
+    <w:abstractNumId w:val="1"/>
+  </w:num>
+  <w:num w:numId="22" w16cid:durableId="33384272">
+    <w:abstractNumId w:val="21"/>
+  </w:num>
+  <w:num w:numId="23" w16cid:durableId="891887611">
+    <w:abstractNumId w:val="11"/>
+  </w:num>
+  <w:num w:numId="24" w16cid:durableId="721099209">
+    <w:abstractNumId w:val="25"/>
+  </w:num>
+  <w:num w:numId="25" w16cid:durableId="274870948">
+    <w:abstractNumId w:val="16"/>
+  </w:num>
+  <w:num w:numId="26" w16cid:durableId="2141679775">
+    <w:abstractNumId w:val="2"/>
+  </w:num>
+  <w:num w:numId="27" w16cid:durableId="631209879">
+    <w:abstractNumId w:val="4"/>
+  </w:num>
+  <w:num w:numId="28" w16cid:durableId="1562256373">
+    <w:abstractNumId w:val="18"/>
+  </w:num>
+  <w:num w:numId="29" w16cid:durableId="1925600149">
+    <w:abstractNumId w:val="33"/>
+  </w:num>
+  <w:num w:numId="30" w16cid:durableId="1527019645">
+    <w:abstractNumId w:val="15"/>
+  </w:num>
+  <w:num w:numId="31" w16cid:durableId="1193035791">
     <w:abstractNumId w:val="19"/>
   </w:num>
-  <w:num w:numId="2" w16cid:durableId="598948722">
-    <w:abstractNumId w:val="4"/>
+  <w:num w:numId="32" w16cid:durableId="1942912152">
+    <w:abstractNumId w:val="6"/>
   </w:num>
-  <w:num w:numId="3" w16cid:durableId="1601723193">
-    <w:abstractNumId w:val="11"/>
+  <w:num w:numId="33" w16cid:durableId="1885020191">
+    <w:abstractNumId w:val="0"/>
   </w:num>
-  <w:num w:numId="4" w16cid:durableId="1825929933">
-    <w:abstractNumId w:val="16"/>
-  </w:num>
-  <w:num w:numId="5" w16cid:durableId="1216703024">
-    <w:abstractNumId w:val="15"/>
-  </w:num>
-  <w:num w:numId="6" w16cid:durableId="1367412151">
-    <w:abstractNumId w:val="20"/>
-  </w:num>
-  <w:num w:numId="7" w16cid:durableId="877548012">
-    <w:abstractNumId w:val="17"/>
-  </w:num>
-  <w:num w:numId="8" w16cid:durableId="1314722083">
-    <w:abstractNumId w:val="2"/>
-  </w:num>
-  <w:num w:numId="9" w16cid:durableId="761951945">
+  <w:num w:numId="34" w16cid:durableId="1807432807">
     <w:abstractNumId w:val="3"/>
   </w:num>
-  <w:num w:numId="10" w16cid:durableId="832646131">
-    <w:abstractNumId w:val="13"/>
+  <w:num w:numId="35" w16cid:durableId="2040542752">
+    <w:abstractNumId w:val="34"/>
   </w:num>
-  <w:num w:numId="11" w16cid:durableId="811674874">
-    <w:abstractNumId w:val="10"/>
-  </w:num>
-  <w:num w:numId="12" w16cid:durableId="339819544">
-    <w:abstractNumId w:val="14"/>
-  </w:num>
-  <w:num w:numId="13" w16cid:durableId="234166326">
-    <w:abstractNumId w:val="1"/>
-  </w:num>
-  <w:num w:numId="14" w16cid:durableId="1936789976">
-    <w:abstractNumId w:val="5"/>
-  </w:num>
-  <w:num w:numId="15" w16cid:durableId="2111311713">
-    <w:abstractNumId w:val="12"/>
-  </w:num>
-  <w:num w:numId="16" w16cid:durableId="627123813">
-    <w:abstractNumId w:val="7"/>
-  </w:num>
-  <w:num w:numId="17" w16cid:durableId="1084372407">
-    <w:abstractNumId w:val="8"/>
-  </w:num>
-  <w:num w:numId="18" w16cid:durableId="440613758">
-    <w:abstractNumId w:val="18"/>
-  </w:num>
-  <w:num w:numId="19" w16cid:durableId="559175686">
-    <w:abstractNumId w:val="6"/>
-  </w:num>
-  <w:num w:numId="20" w16cid:durableId="1538663609">
-    <w:abstractNumId w:val="9"/>
-  </w:num>
-  <w:num w:numId="21" w16cid:durableId="2080707849">
-    <w:abstractNumId w:val="0"/>
+  <w:num w:numId="36" w16cid:durableId="1497842165">
+    <w:abstractNumId w:val="32"/>
   </w:num>
 </w:numbering>
 </file>

</xml_diff>